<commit_message>
updated to python 3 version
</commit_message>
<xml_diff>
--- a/entertainment.docx
+++ b/entertainment.docx
@@ -2,3654 +2,7 @@
 <file path=word/document.xml><?xml version="1.0" encoding="utf-8"?>
 <w:document xmlns:wpc="http://schemas.microsoft.com/office/word/2010/wordprocessingCanvas" xmlns:mo="http://schemas.microsoft.com/office/mac/office/2008/main" xmlns:mc="http://schemas.openxmlformats.org/markup-compatibility/2006" xmlns:mv="urn:schemas-microsoft-com:mac:vml" xmlns:o="urn:schemas-microsoft-com:office:office" xmlns:r="http://schemas.openxmlformats.org/officeDocument/2006/relationships" xmlns:m="http://schemas.openxmlformats.org/officeDocument/2006/math" xmlns:v="urn:schemas-microsoft-com:vml" xmlns:wp14="http://schemas.microsoft.com/office/word/2010/wordprocessingDrawing" xmlns:wp="http://schemas.openxmlformats.org/drawingml/2006/wordprocessingDrawing" xmlns:w10="urn:schemas-microsoft-com:office:word" xmlns:w="http://schemas.openxmlformats.org/wordprocessingml/2006/main" xmlns:w14="http://schemas.microsoft.com/office/word/2010/wordml" xmlns:wpg="http://schemas.microsoft.com/office/word/2010/wordprocessingGroup" xmlns:wpi="http://schemas.microsoft.com/office/word/2010/wordprocessingInk" xmlns:wne="http://schemas.microsoft.com/office/word/2006/wordml" xmlns:wps="http://schemas.microsoft.com/office/word/2010/wordprocessingShape" mc:Ignorable="w14 wp14">
   <w:body>
-    <w:p>
-      <w:r>
-        <w:t>Release ClassicPlayer 1.0.3 · guillermo-moran/ClassicPlayer</w:t>
-        <w:drawing>
-          <wp:inline xmlns:a="http://schemas.openxmlformats.org/drawingml/2006/main" xmlns:pic="http://schemas.openxmlformats.org/drawingml/2006/picture">
-            <wp:extent cx="3810000" cy="1905000"/>
-            <wp:docPr id="1" name="Picture 1"/>
-            <wp:cNvGraphicFramePr>
-              <a:graphicFrameLocks noChangeAspect="1"/>
-            </wp:cNvGraphicFramePr>
-            <a:graphic>
-              <a:graphicData uri="http://schemas.openxmlformats.org/drawingml/2006/picture">
-                <pic:pic>
-                  <pic:nvPicPr>
-                    <pic:cNvPr id="0" name="image.png"/>
-                    <pic:cNvPicPr/>
-                  </pic:nvPicPr>
-                  <pic:blipFill>
-                    <a:blip r:embed="rId9"/>
-                    <a:stretch>
-                      <a:fillRect/>
-                    </a:stretch>
-                  </pic:blipFill>
-                  <pic:spPr>
-                    <a:xfrm>
-                      <a:off x="0" y="0"/>
-                      <a:ext cx="3810000" cy="1905000"/>
-                    </a:xfrm>
-                    <a:prstGeom prst="rect"/>
-                  </pic:spPr>
-                </pic:pic>
-              </a:graphicData>
-            </a:graphic>
-          </wp:inline>
-        </w:drawing>
-      </w:r>
-      <w:r>
-        <w:br/>
-      </w:r>
-      <w:r>
-        <w:br/>
-      </w:r>
-      <w:hyperlink r:id="rId10">
-        <w:r>
-          <w:rPr>
-            <w:color w:val="FF8822"/>
-            <w:u w:val="none"/>
-          </w:rPr>
-          <w:t>https://github.com/guillermo-moran/ClassicPlayer/releases/tag/1.0.3</w:t>
-        </w:r>
-      </w:hyperlink>
-      <w:r>
-        <w:br/>
-      </w:r>
-      <w:r>
-        <w:br/>
-      </w:r>
-      <w:r>
-        <w:br/>
-      </w:r>
-      <w:r>
-        <w:br/>
-      </w:r>
-      <w:r>
-        <w:br/>
-      </w:r>
-      <w:r>
-        <w:t>"You know WWE is fake, right?"</w:t>
-        <w:drawing>
-          <wp:inline xmlns:a="http://schemas.openxmlformats.org/drawingml/2006/main" xmlns:pic="http://schemas.openxmlformats.org/drawingml/2006/picture">
-            <wp:extent cx="3810000" cy="2857500"/>
-            <wp:docPr id="2" name="Picture 2"/>
-            <wp:cNvGraphicFramePr>
-              <a:graphicFrameLocks noChangeAspect="1"/>
-            </wp:cNvGraphicFramePr>
-            <a:graphic>
-              <a:graphicData uri="http://schemas.openxmlformats.org/drawingml/2006/picture">
-                <pic:pic>
-                  <pic:nvPicPr>
-                    <pic:cNvPr id="0" name="image.jpg"/>
-                    <pic:cNvPicPr/>
-                  </pic:nvPicPr>
-                  <pic:blipFill>
-                    <a:blip r:embed="rId11"/>
-                    <a:stretch>
-                      <a:fillRect/>
-                    </a:stretch>
-                  </pic:blipFill>
-                  <pic:spPr>
-                    <a:xfrm>
-                      <a:off x="0" y="0"/>
-                      <a:ext cx="3810000" cy="2857500"/>
-                    </a:xfrm>
-                    <a:prstGeom prst="rect"/>
-                  </pic:spPr>
-                </pic:pic>
-              </a:graphicData>
-            </a:graphic>
-          </wp:inline>
-        </w:drawing>
-      </w:r>
-      <w:r>
-        <w:br/>
-      </w:r>
-      <w:r>
-        <w:br/>
-      </w:r>
-      <w:hyperlink r:id="rId12">
-        <w:r>
-          <w:rPr>
-            <w:color w:val="FF8822"/>
-            <w:u w:val="none"/>
-          </w:rPr>
-          <w:t>https://youtube.com/shorts/fvBkYvoSNMI?feature=share</w:t>
-        </w:r>
-      </w:hyperlink>
-      <w:r>
-        <w:br/>
-      </w:r>
-      <w:r>
-        <w:br/>
-      </w:r>
-      <w:r>
-        <w:br/>
-      </w:r>
-      <w:r>
-        <w:br/>
-      </w:r>
-      <w:r>
-        <w:br/>
-      </w:r>
-      <w:r>
-        <w:t>Johnny Depp wait for it... 😂❤️</w:t>
-        <w:drawing>
-          <wp:inline xmlns:a="http://schemas.openxmlformats.org/drawingml/2006/main" xmlns:pic="http://schemas.openxmlformats.org/drawingml/2006/picture">
-            <wp:extent cx="3810000" cy="2857500"/>
-            <wp:docPr id="3" name="Picture 3"/>
-            <wp:cNvGraphicFramePr>
-              <a:graphicFrameLocks noChangeAspect="1"/>
-            </wp:cNvGraphicFramePr>
-            <a:graphic>
-              <a:graphicData uri="http://schemas.openxmlformats.org/drawingml/2006/picture">
-                <pic:pic>
-                  <pic:nvPicPr>
-                    <pic:cNvPr id="0" name="image.jpg"/>
-                    <pic:cNvPicPr/>
-                  </pic:nvPicPr>
-                  <pic:blipFill>
-                    <a:blip r:embed="rId13"/>
-                    <a:stretch>
-                      <a:fillRect/>
-                    </a:stretch>
-                  </pic:blipFill>
-                  <pic:spPr>
-                    <a:xfrm>
-                      <a:off x="0" y="0"/>
-                      <a:ext cx="3810000" cy="2857500"/>
-                    </a:xfrm>
-                    <a:prstGeom prst="rect"/>
-                  </pic:spPr>
-                </pic:pic>
-              </a:graphicData>
-            </a:graphic>
-          </wp:inline>
-        </w:drawing>
-      </w:r>
-      <w:r>
-        <w:br/>
-      </w:r>
-      <w:r>
-        <w:br/>
-      </w:r>
-      <w:hyperlink r:id="rId14">
-        <w:r>
-          <w:rPr>
-            <w:color w:val="FF8822"/>
-            <w:u w:val="none"/>
-          </w:rPr>
-          <w:t>https://youtube.com/shorts/jAQJRc_6O2k?feature=share</w:t>
-        </w:r>
-      </w:hyperlink>
-      <w:r>
-        <w:br/>
-      </w:r>
-      <w:r>
-        <w:br/>
-      </w:r>
-      <w:r>
-        <w:br/>
-      </w:r>
-      <w:r>
-        <w:br/>
-      </w:r>
-      <w:r>
-        <w:br/>
-      </w:r>
-      <w:r>
-        <w:t>WWE Promo Shoot - SNL</w:t>
-        <w:drawing>
-          <wp:inline xmlns:a="http://schemas.openxmlformats.org/drawingml/2006/main" xmlns:pic="http://schemas.openxmlformats.org/drawingml/2006/picture">
-            <wp:extent cx="3810000" cy="2143125"/>
-            <wp:docPr id="4" name="Picture 4"/>
-            <wp:cNvGraphicFramePr>
-              <a:graphicFrameLocks noChangeAspect="1"/>
-            </wp:cNvGraphicFramePr>
-            <a:graphic>
-              <a:graphicData uri="http://schemas.openxmlformats.org/drawingml/2006/picture">
-                <pic:pic>
-                  <pic:nvPicPr>
-                    <pic:cNvPr id="0" name="image.jpg"/>
-                    <pic:cNvPicPr/>
-                  </pic:nvPicPr>
-                  <pic:blipFill>
-                    <a:blip r:embed="rId15"/>
-                    <a:stretch>
-                      <a:fillRect/>
-                    </a:stretch>
-                  </pic:blipFill>
-                  <pic:spPr>
-                    <a:xfrm>
-                      <a:off x="0" y="0"/>
-                      <a:ext cx="3810000" cy="2143125"/>
-                    </a:xfrm>
-                    <a:prstGeom prst="rect"/>
-                  </pic:spPr>
-                </pic:pic>
-              </a:graphicData>
-            </a:graphic>
-          </wp:inline>
-        </w:drawing>
-      </w:r>
-      <w:r>
-        <w:br/>
-      </w:r>
-      <w:r>
-        <w:br/>
-      </w:r>
-      <w:hyperlink r:id="rId16">
-        <w:r>
-          <w:rPr>
-            <w:color w:val="FF8822"/>
-            <w:u w:val="none"/>
-          </w:rPr>
-          <w:t>https://youtu.be/H_yWxB9VW0c</w:t>
-        </w:r>
-      </w:hyperlink>
-      <w:r>
-        <w:br/>
-      </w:r>
-      <w:r>
-        <w:br/>
-      </w:r>
-      <w:r>
-        <w:br/>
-      </w:r>
-      <w:r>
-        <w:br/>
-      </w:r>
-      <w:r>
-        <w:br/>
-      </w:r>
-      <w:r>
-        <w:t>Dylan drops a literal Nuke</w:t>
-        <w:drawing>
-          <wp:inline xmlns:a="http://schemas.openxmlformats.org/drawingml/2006/main" xmlns:pic="http://schemas.openxmlformats.org/drawingml/2006/picture">
-            <wp:extent cx="3810000" cy="2143125"/>
-            <wp:docPr id="5" name="Picture 5"/>
-            <wp:cNvGraphicFramePr>
-              <a:graphicFrameLocks noChangeAspect="1"/>
-            </wp:cNvGraphicFramePr>
-            <a:graphic>
-              <a:graphicData uri="http://schemas.openxmlformats.org/drawingml/2006/picture">
-                <pic:pic>
-                  <pic:nvPicPr>
-                    <pic:cNvPr id="0" name="image.jpg"/>
-                    <pic:cNvPicPr/>
-                  </pic:nvPicPr>
-                  <pic:blipFill>
-                    <a:blip r:embed="rId17"/>
-                    <a:stretch>
-                      <a:fillRect/>
-                    </a:stretch>
-                  </pic:blipFill>
-                  <pic:spPr>
-                    <a:xfrm>
-                      <a:off x="0" y="0"/>
-                      <a:ext cx="3810000" cy="2143125"/>
-                    </a:xfrm>
-                    <a:prstGeom prst="rect"/>
-                  </pic:spPr>
-                </pic:pic>
-              </a:graphicData>
-            </a:graphic>
-          </wp:inline>
-        </w:drawing>
-      </w:r>
-      <w:r>
-        <w:br/>
-      </w:r>
-      <w:r>
-        <w:br/>
-      </w:r>
-      <w:hyperlink r:id="rId18">
-        <w:r>
-          <w:rPr>
-            <w:color w:val="FF8822"/>
-            <w:u w:val="none"/>
-          </w:rPr>
-          <w:t>https://youtu.be/vX_pdOxW1Tg</w:t>
-        </w:r>
-      </w:hyperlink>
-      <w:r>
-        <w:br/>
-      </w:r>
-      <w:r>
-        <w:br/>
-      </w:r>
-      <w:r>
-        <w:br/>
-      </w:r>
-      <w:r>
-        <w:br/>
-      </w:r>
-      <w:r>
-        <w:br/>
-      </w:r>
-      <w:r>
-        <w:t>Kurt Cobain : NIRVANA - IN UTERO Artwork</w:t>
-        <w:drawing>
-          <wp:inline xmlns:a="http://schemas.openxmlformats.org/drawingml/2006/main" xmlns:pic="http://schemas.openxmlformats.org/drawingml/2006/picture">
-            <wp:extent cx="3810000" cy="2857500"/>
-            <wp:docPr id="6" name="Picture 6"/>
-            <wp:cNvGraphicFramePr>
-              <a:graphicFrameLocks noChangeAspect="1"/>
-            </wp:cNvGraphicFramePr>
-            <a:graphic>
-              <a:graphicData uri="http://schemas.openxmlformats.org/drawingml/2006/picture">
-                <pic:pic>
-                  <pic:nvPicPr>
-                    <pic:cNvPr id="0" name="image.jpg"/>
-                    <pic:cNvPicPr/>
-                  </pic:nvPicPr>
-                  <pic:blipFill>
-                    <a:blip r:embed="rId19"/>
-                    <a:stretch>
-                      <a:fillRect/>
-                    </a:stretch>
-                  </pic:blipFill>
-                  <pic:spPr>
-                    <a:xfrm>
-                      <a:off x="0" y="0"/>
-                      <a:ext cx="3810000" cy="2857500"/>
-                    </a:xfrm>
-                    <a:prstGeom prst="rect"/>
-                  </pic:spPr>
-                </pic:pic>
-              </a:graphicData>
-            </a:graphic>
-          </wp:inline>
-        </w:drawing>
-      </w:r>
-      <w:r>
-        <w:br/>
-      </w:r>
-      <w:r>
-        <w:br/>
-      </w:r>
-      <w:hyperlink r:id="rId20">
-        <w:r>
-          <w:rPr>
-            <w:color w:val="FF8822"/>
-            <w:u w:val="none"/>
-          </w:rPr>
-          <w:t>https://youtube.com/shorts/uD224GPD038?feature=share</w:t>
-        </w:r>
-      </w:hyperlink>
-      <w:r>
-        <w:br/>
-      </w:r>
-      <w:r>
-        <w:br/>
-      </w:r>
-      <w:r>
-        <w:br/>
-      </w:r>
-      <w:r>
-        <w:br/>
-      </w:r>
-      <w:r>
-        <w:br/>
-      </w:r>
-      <w:r>
-        <w:t>South Park 25th Anniversary Concert | "Theme song" - Paramount+</w:t>
-        <w:drawing>
-          <wp:inline xmlns:a="http://schemas.openxmlformats.org/drawingml/2006/main" xmlns:pic="http://schemas.openxmlformats.org/drawingml/2006/picture">
-            <wp:extent cx="3810000" cy="2143125"/>
-            <wp:docPr id="7" name="Picture 7"/>
-            <wp:cNvGraphicFramePr>
-              <a:graphicFrameLocks noChangeAspect="1"/>
-            </wp:cNvGraphicFramePr>
-            <a:graphic>
-              <a:graphicData uri="http://schemas.openxmlformats.org/drawingml/2006/picture">
-                <pic:pic>
-                  <pic:nvPicPr>
-                    <pic:cNvPr id="0" name="image.jpg"/>
-                    <pic:cNvPicPr/>
-                  </pic:nvPicPr>
-                  <pic:blipFill>
-                    <a:blip r:embed="rId21"/>
-                    <a:stretch>
-                      <a:fillRect/>
-                    </a:stretch>
-                  </pic:blipFill>
-                  <pic:spPr>
-                    <a:xfrm>
-                      <a:off x="0" y="0"/>
-                      <a:ext cx="3810000" cy="2143125"/>
-                    </a:xfrm>
-                    <a:prstGeom prst="rect"/>
-                  </pic:spPr>
-                </pic:pic>
-              </a:graphicData>
-            </a:graphic>
-          </wp:inline>
-        </w:drawing>
-      </w:r>
-      <w:r>
-        <w:br/>
-      </w:r>
-      <w:r>
-        <w:br/>
-      </w:r>
-      <w:hyperlink r:id="rId22">
-        <w:r>
-          <w:rPr>
-            <w:color w:val="FF8822"/>
-            <w:u w:val="none"/>
-          </w:rPr>
-          <w:t>https://youtu.be/NqKAcaeGbW0</w:t>
-        </w:r>
-      </w:hyperlink>
-      <w:r>
-        <w:br/>
-      </w:r>
-      <w:r>
-        <w:br/>
-      </w:r>
-      <w:r>
-        <w:br/>
-      </w:r>
-      <w:r>
-        <w:br/>
-      </w:r>
-      <w:r>
-        <w:br/>
-      </w:r>
-      <w:r>
-        <w:t>Will smith kills Chris rock 😳</w:t>
-        <w:drawing>
-          <wp:inline xmlns:a="http://schemas.openxmlformats.org/drawingml/2006/main" xmlns:pic="http://schemas.openxmlformats.org/drawingml/2006/picture">
-            <wp:extent cx="3810000" cy="2143125"/>
-            <wp:docPr id="8" name="Picture 8"/>
-            <wp:cNvGraphicFramePr>
-              <a:graphicFrameLocks noChangeAspect="1"/>
-            </wp:cNvGraphicFramePr>
-            <a:graphic>
-              <a:graphicData uri="http://schemas.openxmlformats.org/drawingml/2006/picture">
-                <pic:pic>
-                  <pic:nvPicPr>
-                    <pic:cNvPr id="0" name="image.jpg"/>
-                    <pic:cNvPicPr/>
-                  </pic:nvPicPr>
-                  <pic:blipFill>
-                    <a:blip r:embed="rId23"/>
-                    <a:stretch>
-                      <a:fillRect/>
-                    </a:stretch>
-                  </pic:blipFill>
-                  <pic:spPr>
-                    <a:xfrm>
-                      <a:off x="0" y="0"/>
-                      <a:ext cx="3810000" cy="2143125"/>
-                    </a:xfrm>
-                    <a:prstGeom prst="rect"/>
-                  </pic:spPr>
-                </pic:pic>
-              </a:graphicData>
-            </a:graphic>
-          </wp:inline>
-        </w:drawing>
-      </w:r>
-      <w:r>
-        <w:br/>
-      </w:r>
-      <w:r>
-        <w:br/>
-      </w:r>
-      <w:hyperlink r:id="rId24">
-        <w:r>
-          <w:rPr>
-            <w:color w:val="FF8822"/>
-            <w:u w:val="none"/>
-          </w:rPr>
-          <w:t>https://youtu.be/VauyRh9BOb8</w:t>
-        </w:r>
-      </w:hyperlink>
-      <w:r>
-        <w:br/>
-      </w:r>
-      <w:r>
-        <w:br/>
-      </w:r>
-      <w:r>
-        <w:br/>
-      </w:r>
-      <w:r>
-        <w:br/>
-      </w:r>
-      <w:r>
-        <w:br/>
-      </w:r>
-      <w:r>
-        <w:t>when your phone rings in a jacob collier concert</w:t>
-        <w:drawing>
-          <wp:inline xmlns:a="http://schemas.openxmlformats.org/drawingml/2006/main" xmlns:pic="http://schemas.openxmlformats.org/drawingml/2006/picture">
-            <wp:extent cx="3810000" cy="2143125"/>
-            <wp:docPr id="9" name="Picture 9"/>
-            <wp:cNvGraphicFramePr>
-              <a:graphicFrameLocks noChangeAspect="1"/>
-            </wp:cNvGraphicFramePr>
-            <a:graphic>
-              <a:graphicData uri="http://schemas.openxmlformats.org/drawingml/2006/picture">
-                <pic:pic>
-                  <pic:nvPicPr>
-                    <pic:cNvPr id="0" name="image.jpg"/>
-                    <pic:cNvPicPr/>
-                  </pic:nvPicPr>
-                  <pic:blipFill>
-                    <a:blip r:embed="rId25"/>
-                    <a:stretch>
-                      <a:fillRect/>
-                    </a:stretch>
-                  </pic:blipFill>
-                  <pic:spPr>
-                    <a:xfrm>
-                      <a:off x="0" y="0"/>
-                      <a:ext cx="3810000" cy="2143125"/>
-                    </a:xfrm>
-                    <a:prstGeom prst="rect"/>
-                  </pic:spPr>
-                </pic:pic>
-              </a:graphicData>
-            </a:graphic>
-          </wp:inline>
-        </w:drawing>
-      </w:r>
-      <w:r>
-        <w:br/>
-      </w:r>
-      <w:r>
-        <w:br/>
-      </w:r>
-      <w:hyperlink r:id="rId26">
-        <w:r>
-          <w:rPr>
-            <w:color w:val="FF8822"/>
-            <w:u w:val="none"/>
-          </w:rPr>
-          <w:t>https://youtu.be/O8PB0EzJ4oA</w:t>
-        </w:r>
-      </w:hyperlink>
-      <w:r>
-        <w:br/>
-      </w:r>
-      <w:r>
-        <w:br/>
-      </w:r>
-      <w:r>
-        <w:br/>
-      </w:r>
-      <w:r>
-        <w:br/>
-      </w:r>
-      <w:r>
-        <w:br/>
-      </w:r>
-      <w:r>
-        <w:t>Drowning Pool - Bodies Live</w:t>
-        <w:drawing>
-          <wp:inline xmlns:a="http://schemas.openxmlformats.org/drawingml/2006/main" xmlns:pic="http://schemas.openxmlformats.org/drawingml/2006/picture">
-            <wp:extent cx="3810000" cy="2857500"/>
-            <wp:docPr id="10" name="Picture 10"/>
-            <wp:cNvGraphicFramePr>
-              <a:graphicFrameLocks noChangeAspect="1"/>
-            </wp:cNvGraphicFramePr>
-            <a:graphic>
-              <a:graphicData uri="http://schemas.openxmlformats.org/drawingml/2006/picture">
-                <pic:pic>
-                  <pic:nvPicPr>
-                    <pic:cNvPr id="0" name="image.jpg"/>
-                    <pic:cNvPicPr/>
-                  </pic:nvPicPr>
-                  <pic:blipFill>
-                    <a:blip r:embed="rId27"/>
-                    <a:stretch>
-                      <a:fillRect/>
-                    </a:stretch>
-                  </pic:blipFill>
-                  <pic:spPr>
-                    <a:xfrm>
-                      <a:off x="0" y="0"/>
-                      <a:ext cx="3810000" cy="2857500"/>
-                    </a:xfrm>
-                    <a:prstGeom prst="rect"/>
-                  </pic:spPr>
-                </pic:pic>
-              </a:graphicData>
-            </a:graphic>
-          </wp:inline>
-        </w:drawing>
-      </w:r>
-      <w:r>
-        <w:br/>
-      </w:r>
-      <w:r>
-        <w:br/>
-      </w:r>
-      <w:hyperlink r:id="rId28">
-        <w:r>
-          <w:rPr>
-            <w:color w:val="FF8822"/>
-            <w:u w:val="none"/>
-          </w:rPr>
-          <w:t>https://youtu.be/BYRZFmlhpqA</w:t>
-        </w:r>
-      </w:hyperlink>
-      <w:r>
-        <w:br/>
-      </w:r>
-      <w:r>
-        <w:br/>
-      </w:r>
-      <w:r>
-        <w:br/>
-      </w:r>
-      <w:r>
-        <w:br/>
-      </w:r>
-      <w:r>
-        <w:br/>
-      </w:r>
-      <w:r>
-        <w:t>Nirvana's In Utero but with the SM64 soundfont</w:t>
-        <w:drawing>
-          <wp:inline xmlns:a="http://schemas.openxmlformats.org/drawingml/2006/main" xmlns:pic="http://schemas.openxmlformats.org/drawingml/2006/picture">
-            <wp:extent cx="3810000" cy="2143125"/>
-            <wp:docPr id="11" name="Picture 11"/>
-            <wp:cNvGraphicFramePr>
-              <a:graphicFrameLocks noChangeAspect="1"/>
-            </wp:cNvGraphicFramePr>
-            <a:graphic>
-              <a:graphicData uri="http://schemas.openxmlformats.org/drawingml/2006/picture">
-                <pic:pic>
-                  <pic:nvPicPr>
-                    <pic:cNvPr id="0" name="image.jpg"/>
-                    <pic:cNvPicPr/>
-                  </pic:nvPicPr>
-                  <pic:blipFill>
-                    <a:blip r:embed="rId29"/>
-                    <a:stretch>
-                      <a:fillRect/>
-                    </a:stretch>
-                  </pic:blipFill>
-                  <pic:spPr>
-                    <a:xfrm>
-                      <a:off x="0" y="0"/>
-                      <a:ext cx="3810000" cy="2143125"/>
-                    </a:xfrm>
-                    <a:prstGeom prst="rect"/>
-                  </pic:spPr>
-                </pic:pic>
-              </a:graphicData>
-            </a:graphic>
-          </wp:inline>
-        </w:drawing>
-      </w:r>
-      <w:r>
-        <w:br/>
-      </w:r>
-      <w:r>
-        <w:br/>
-      </w:r>
-      <w:hyperlink r:id="rId30">
-        <w:r>
-          <w:rPr>
-            <w:color w:val="FF8822"/>
-            <w:u w:val="none"/>
-          </w:rPr>
-          <w:t>https://youtu.be/5kpqo0eaxZ4</w:t>
-        </w:r>
-      </w:hyperlink>
-      <w:r>
-        <w:br/>
-      </w:r>
-      <w:r>
-        <w:br/>
-      </w:r>
-      <w:r>
-        <w:br/>
-      </w:r>
-      <w:r>
-        <w:br/>
-      </w:r>
-      <w:r>
-        <w:br/>
-      </w:r>
-      <w:r>
-        <w:t>Stan Twitter: Taylor Swift saying “you’re gay”</w:t>
-        <w:drawing>
-          <wp:inline xmlns:a="http://schemas.openxmlformats.org/drawingml/2006/main" xmlns:pic="http://schemas.openxmlformats.org/drawingml/2006/picture">
-            <wp:extent cx="3810000" cy="2857500"/>
-            <wp:docPr id="12" name="Picture 12"/>
-            <wp:cNvGraphicFramePr>
-              <a:graphicFrameLocks noChangeAspect="1"/>
-            </wp:cNvGraphicFramePr>
-            <a:graphic>
-              <a:graphicData uri="http://schemas.openxmlformats.org/drawingml/2006/picture">
-                <pic:pic>
-                  <pic:nvPicPr>
-                    <pic:cNvPr id="0" name="image.jpg"/>
-                    <pic:cNvPicPr/>
-                  </pic:nvPicPr>
-                  <pic:blipFill>
-                    <a:blip r:embed="rId31"/>
-                    <a:stretch>
-                      <a:fillRect/>
-                    </a:stretch>
-                  </pic:blipFill>
-                  <pic:spPr>
-                    <a:xfrm>
-                      <a:off x="0" y="0"/>
-                      <a:ext cx="3810000" cy="2857500"/>
-                    </a:xfrm>
-                    <a:prstGeom prst="rect"/>
-                  </pic:spPr>
-                </pic:pic>
-              </a:graphicData>
-            </a:graphic>
-          </wp:inline>
-        </w:drawing>
-      </w:r>
-      <w:r>
-        <w:br/>
-      </w:r>
-      <w:r>
-        <w:br/>
-      </w:r>
-      <w:hyperlink r:id="rId32">
-        <w:r>
-          <w:rPr>
-            <w:color w:val="FF8822"/>
-            <w:u w:val="none"/>
-          </w:rPr>
-          <w:t>https://youtu.be/lorjPXHD1yQ</w:t>
-        </w:r>
-      </w:hyperlink>
-      <w:r>
-        <w:br/>
-      </w:r>
-      <w:r>
-        <w:br/>
-      </w:r>
-      <w:r>
-        <w:br/>
-      </w:r>
-      <w:r>
-        <w:br/>
-      </w:r>
-      <w:r>
-        <w:br/>
-      </w:r>
-      <w:r>
-        <w:t>JaJBORInjOOraXXXyAzaoa</w:t>
-        <w:drawing>
-          <wp:inline xmlns:a="http://schemas.openxmlformats.org/drawingml/2006/main" xmlns:pic="http://schemas.openxmlformats.org/drawingml/2006/picture">
-            <wp:extent cx="3810000" cy="2857500"/>
-            <wp:docPr id="13" name="Picture 13"/>
-            <wp:cNvGraphicFramePr>
-              <a:graphicFrameLocks noChangeAspect="1"/>
-            </wp:cNvGraphicFramePr>
-            <a:graphic>
-              <a:graphicData uri="http://schemas.openxmlformats.org/drawingml/2006/picture">
-                <pic:pic>
-                  <pic:nvPicPr>
-                    <pic:cNvPr id="0" name="image.jpg"/>
-                    <pic:cNvPicPr/>
-                  </pic:nvPicPr>
-                  <pic:blipFill>
-                    <a:blip r:embed="rId33"/>
-                    <a:stretch>
-                      <a:fillRect/>
-                    </a:stretch>
-                  </pic:blipFill>
-                  <pic:spPr>
-                    <a:xfrm>
-                      <a:off x="0" y="0"/>
-                      <a:ext cx="3810000" cy="2857500"/>
-                    </a:xfrm>
-                    <a:prstGeom prst="rect"/>
-                  </pic:spPr>
-                </pic:pic>
-              </a:graphicData>
-            </a:graphic>
-          </wp:inline>
-        </w:drawing>
-      </w:r>
-      <w:r>
-        <w:br/>
-      </w:r>
-      <w:r>
-        <w:br/>
-      </w:r>
-      <w:hyperlink r:id="rId34">
-        <w:r>
-          <w:rPr>
-            <w:color w:val="FF8822"/>
-            <w:u w:val="none"/>
-          </w:rPr>
-          <w:t>https://youtu.be/oFLjQgZtXfA</w:t>
-        </w:r>
-      </w:hyperlink>
-      <w:r>
-        <w:br/>
-      </w:r>
-      <w:r>
-        <w:br/>
-      </w:r>
-      <w:r>
-        <w:br/>
-      </w:r>
-      <w:r>
-        <w:br/>
-      </w:r>
-      <w:r>
-        <w:br/>
-      </w:r>
-      <w:r>
-        <w:t>Radiohead Have Written THE MOST CONFUSING Easy Guitar Riff</w:t>
-        <w:drawing>
-          <wp:inline xmlns:a="http://schemas.openxmlformats.org/drawingml/2006/main" xmlns:pic="http://schemas.openxmlformats.org/drawingml/2006/picture">
-            <wp:extent cx="3810000" cy="2143125"/>
-            <wp:docPr id="14" name="Picture 14"/>
-            <wp:cNvGraphicFramePr>
-              <a:graphicFrameLocks noChangeAspect="1"/>
-            </wp:cNvGraphicFramePr>
-            <a:graphic>
-              <a:graphicData uri="http://schemas.openxmlformats.org/drawingml/2006/picture">
-                <pic:pic>
-                  <pic:nvPicPr>
-                    <pic:cNvPr id="0" name="image.jpg"/>
-                    <pic:cNvPicPr/>
-                  </pic:nvPicPr>
-                  <pic:blipFill>
-                    <a:blip r:embed="rId35"/>
-                    <a:stretch>
-                      <a:fillRect/>
-                    </a:stretch>
-                  </pic:blipFill>
-                  <pic:spPr>
-                    <a:xfrm>
-                      <a:off x="0" y="0"/>
-                      <a:ext cx="3810000" cy="2143125"/>
-                    </a:xfrm>
-                    <a:prstGeom prst="rect"/>
-                  </pic:spPr>
-                </pic:pic>
-              </a:graphicData>
-            </a:graphic>
-          </wp:inline>
-        </w:drawing>
-      </w:r>
-      <w:r>
-        <w:br/>
-      </w:r>
-      <w:r>
-        <w:br/>
-      </w:r>
-      <w:hyperlink r:id="rId36">
-        <w:r>
-          <w:rPr>
-            <w:color w:val="FF8822"/>
-            <w:u w:val="none"/>
-          </w:rPr>
-          <w:t>https://youtu.be/_jb8u46jWRo</w:t>
-        </w:r>
-      </w:hyperlink>
-      <w:r>
-        <w:br/>
-      </w:r>
-      <w:r>
-        <w:br/>
-      </w:r>
-      <w:r>
-        <w:br/>
-      </w:r>
-      <w:r>
-        <w:br/>
-      </w:r>
-      <w:r>
-        <w:br/>
-      </w:r>
-      <w:r>
-        <w:t>John Cena And The Rock Speaks Chinese</w:t>
-        <w:drawing>
-          <wp:inline xmlns:a="http://schemas.openxmlformats.org/drawingml/2006/main" xmlns:pic="http://schemas.openxmlformats.org/drawingml/2006/picture">
-            <wp:extent cx="3810000" cy="2857500"/>
-            <wp:docPr id="15" name="Picture 15"/>
-            <wp:cNvGraphicFramePr>
-              <a:graphicFrameLocks noChangeAspect="1"/>
-            </wp:cNvGraphicFramePr>
-            <a:graphic>
-              <a:graphicData uri="http://schemas.openxmlformats.org/drawingml/2006/picture">
-                <pic:pic>
-                  <pic:nvPicPr>
-                    <pic:cNvPr id="0" name="image.jpg"/>
-                    <pic:cNvPicPr/>
-                  </pic:nvPicPr>
-                  <pic:blipFill>
-                    <a:blip r:embed="rId37"/>
-                    <a:stretch>
-                      <a:fillRect/>
-                    </a:stretch>
-                  </pic:blipFill>
-                  <pic:spPr>
-                    <a:xfrm>
-                      <a:off x="0" y="0"/>
-                      <a:ext cx="3810000" cy="2857500"/>
-                    </a:xfrm>
-                    <a:prstGeom prst="rect"/>
-                  </pic:spPr>
-                </pic:pic>
-              </a:graphicData>
-            </a:graphic>
-          </wp:inline>
-        </w:drawing>
-      </w:r>
-      <w:r>
-        <w:br/>
-      </w:r>
-      <w:r>
-        <w:br/>
-      </w:r>
-      <w:hyperlink r:id="rId38">
-        <w:r>
-          <w:rPr>
-            <w:color w:val="FF8822"/>
-            <w:u w:val="none"/>
-          </w:rPr>
-          <w:t>https://youtube.com/shorts/K9377oH1qVU?feature=share</w:t>
-        </w:r>
-      </w:hyperlink>
-      <w:r>
-        <w:br/>
-      </w:r>
-      <w:r>
-        <w:br/>
-      </w:r>
-      <w:r>
-        <w:br/>
-      </w:r>
-      <w:r>
-        <w:br/>
-      </w:r>
-      <w:r>
-        <w:br/>
-      </w:r>
-      <w:r>
-        <w:t>I put my amp underwater and it sounds UNREAL</w:t>
-        <w:drawing>
-          <wp:inline xmlns:a="http://schemas.openxmlformats.org/drawingml/2006/main" xmlns:pic="http://schemas.openxmlformats.org/drawingml/2006/picture">
-            <wp:extent cx="3810000" cy="2143125"/>
-            <wp:docPr id="16" name="Picture 16"/>
-            <wp:cNvGraphicFramePr>
-              <a:graphicFrameLocks noChangeAspect="1"/>
-            </wp:cNvGraphicFramePr>
-            <a:graphic>
-              <a:graphicData uri="http://schemas.openxmlformats.org/drawingml/2006/picture">
-                <pic:pic>
-                  <pic:nvPicPr>
-                    <pic:cNvPr id="0" name="image.jpg"/>
-                    <pic:cNvPicPr/>
-                  </pic:nvPicPr>
-                  <pic:blipFill>
-                    <a:blip r:embed="rId39"/>
-                    <a:stretch>
-                      <a:fillRect/>
-                    </a:stretch>
-                  </pic:blipFill>
-                  <pic:spPr>
-                    <a:xfrm>
-                      <a:off x="0" y="0"/>
-                      <a:ext cx="3810000" cy="2143125"/>
-                    </a:xfrm>
-                    <a:prstGeom prst="rect"/>
-                  </pic:spPr>
-                </pic:pic>
-              </a:graphicData>
-            </a:graphic>
-          </wp:inline>
-        </w:drawing>
-      </w:r>
-      <w:r>
-        <w:br/>
-      </w:r>
-      <w:r>
-        <w:br/>
-      </w:r>
-      <w:hyperlink r:id="rId40">
-        <w:r>
-          <w:rPr>
-            <w:color w:val="FF8822"/>
-            <w:u w:val="none"/>
-          </w:rPr>
-          <w:t>https://youtu.be/3vAO-hOXag4</w:t>
-        </w:r>
-      </w:hyperlink>
-      <w:r>
-        <w:br/>
-      </w:r>
-      <w:r>
-        <w:br/>
-      </w:r>
-      <w:r>
-        <w:br/>
-      </w:r>
-      <w:r>
-        <w:br/>
-      </w:r>
-      <w:r>
-        <w:br/>
-      </w:r>
-      <w:r>
-        <w:t>The song everybody has heard but nobody knows the name</w:t>
-        <w:drawing>
-          <wp:inline xmlns:a="http://schemas.openxmlformats.org/drawingml/2006/main" xmlns:pic="http://schemas.openxmlformats.org/drawingml/2006/picture">
-            <wp:extent cx="3810000" cy="2143125"/>
-            <wp:docPr id="17" name="Picture 17"/>
-            <wp:cNvGraphicFramePr>
-              <a:graphicFrameLocks noChangeAspect="1"/>
-            </wp:cNvGraphicFramePr>
-            <a:graphic>
-              <a:graphicData uri="http://schemas.openxmlformats.org/drawingml/2006/picture">
-                <pic:pic>
-                  <pic:nvPicPr>
-                    <pic:cNvPr id="0" name="image.jpg"/>
-                    <pic:cNvPicPr/>
-                  </pic:nvPicPr>
-                  <pic:blipFill>
-                    <a:blip r:embed="rId41"/>
-                    <a:stretch>
-                      <a:fillRect/>
-                    </a:stretch>
-                  </pic:blipFill>
-                  <pic:spPr>
-                    <a:xfrm>
-                      <a:off x="0" y="0"/>
-                      <a:ext cx="3810000" cy="2143125"/>
-                    </a:xfrm>
-                    <a:prstGeom prst="rect"/>
-                  </pic:spPr>
-                </pic:pic>
-              </a:graphicData>
-            </a:graphic>
-          </wp:inline>
-        </w:drawing>
-      </w:r>
-      <w:r>
-        <w:br/>
-      </w:r>
-      <w:r>
-        <w:br/>
-      </w:r>
-      <w:hyperlink r:id="rId42">
-        <w:r>
-          <w:rPr>
-            <w:color w:val="FF8822"/>
-            <w:u w:val="none"/>
-          </w:rPr>
-          <w:t>https://youtu.be/b6svLyxoitA</w:t>
-        </w:r>
-      </w:hyperlink>
-      <w:r>
-        <w:br/>
-      </w:r>
-      <w:r>
-        <w:br/>
-      </w:r>
-      <w:r>
-        <w:br/>
-      </w:r>
-      <w:r>
-        <w:br/>
-      </w:r>
-      <w:r>
-        <w:br/>
-      </w:r>
-      <w:r>
-        <w:t>POV: We're on a date at my house</w:t>
-        <w:drawing>
-          <wp:inline xmlns:a="http://schemas.openxmlformats.org/drawingml/2006/main" xmlns:pic="http://schemas.openxmlformats.org/drawingml/2006/picture">
-            <wp:extent cx="3810000" cy="2857500"/>
-            <wp:docPr id="18" name="Picture 18"/>
-            <wp:cNvGraphicFramePr>
-              <a:graphicFrameLocks noChangeAspect="1"/>
-            </wp:cNvGraphicFramePr>
-            <a:graphic>
-              <a:graphicData uri="http://schemas.openxmlformats.org/drawingml/2006/picture">
-                <pic:pic>
-                  <pic:nvPicPr>
-                    <pic:cNvPr id="0" name="image.jpg"/>
-                    <pic:cNvPicPr/>
-                  </pic:nvPicPr>
-                  <pic:blipFill>
-                    <a:blip r:embed="rId43"/>
-                    <a:stretch>
-                      <a:fillRect/>
-                    </a:stretch>
-                  </pic:blipFill>
-                  <pic:spPr>
-                    <a:xfrm>
-                      <a:off x="0" y="0"/>
-                      <a:ext cx="3810000" cy="2857500"/>
-                    </a:xfrm>
-                    <a:prstGeom prst="rect"/>
-                  </pic:spPr>
-                </pic:pic>
-              </a:graphicData>
-            </a:graphic>
-          </wp:inline>
-        </w:drawing>
-      </w:r>
-      <w:r>
-        <w:br/>
-      </w:r>
-      <w:r>
-        <w:br/>
-      </w:r>
-      <w:hyperlink r:id="rId44">
-        <w:r>
-          <w:rPr>
-            <w:color w:val="FF8822"/>
-            <w:u w:val="none"/>
-          </w:rPr>
-          <w:t>https://youtube.com/shorts/T1wecXTc_xo?feature=share</w:t>
-        </w:r>
-      </w:hyperlink>
-      <w:r>
-        <w:br/>
-      </w:r>
-      <w:r>
-        <w:br/>
-      </w:r>
-      <w:r>
-        <w:br/>
-      </w:r>
-      <w:r>
-        <w:br/>
-      </w:r>
-      <w:r>
-        <w:br/>
-      </w:r>
-      <w:r>
-        <w:t>Statue of Liability</w:t>
-        <w:drawing>
-          <wp:inline xmlns:a="http://schemas.openxmlformats.org/drawingml/2006/main" xmlns:pic="http://schemas.openxmlformats.org/drawingml/2006/picture">
-            <wp:extent cx="3810000" cy="3117273"/>
-            <wp:docPr id="19" name="Picture 19"/>
-            <wp:cNvGraphicFramePr>
-              <a:graphicFrameLocks noChangeAspect="1"/>
-            </wp:cNvGraphicFramePr>
-            <a:graphic>
-              <a:graphicData uri="http://schemas.openxmlformats.org/drawingml/2006/picture">
-                <pic:pic>
-                  <pic:nvPicPr>
-                    <pic:cNvPr id="0" name="image.jpg"/>
-                    <pic:cNvPicPr/>
-                  </pic:nvPicPr>
-                  <pic:blipFill>
-                    <a:blip r:embed="rId45"/>
-                    <a:stretch>
-                      <a:fillRect/>
-                    </a:stretch>
-                  </pic:blipFill>
-                  <pic:spPr>
-                    <a:xfrm>
-                      <a:off x="0" y="0"/>
-                      <a:ext cx="3810000" cy="3117273"/>
-                    </a:xfrm>
-                    <a:prstGeom prst="rect"/>
-                  </pic:spPr>
-                </pic:pic>
-              </a:graphicData>
-            </a:graphic>
-          </wp:inline>
-        </w:drawing>
-      </w:r>
-      <w:r>
-        <w:br/>
-      </w:r>
-      <w:r>
-        <w:br/>
-      </w:r>
-      <w:hyperlink r:id="rId46">
-        <w:r>
-          <w:rPr>
-            <w:color w:val="FF8822"/>
-            <w:u w:val="none"/>
-          </w:rPr>
-          <w:t>https://youtu.be/-BE6GyHcASE</w:t>
-        </w:r>
-      </w:hyperlink>
-      <w:r>
-        <w:br/>
-      </w:r>
-      <w:r>
-        <w:br/>
-      </w:r>
-      <w:r>
-        <w:br/>
-      </w:r>
-      <w:r>
-        <w:br/>
-      </w:r>
-      <w:r>
-        <w:br/>
-      </w:r>
-      <w:r>
-        <w:t>If Videogame Bosses Were Actually Smart</w:t>
-        <w:drawing>
-          <wp:inline xmlns:a="http://schemas.openxmlformats.org/drawingml/2006/main" xmlns:pic="http://schemas.openxmlformats.org/drawingml/2006/picture">
-            <wp:extent cx="3810000" cy="2857500"/>
-            <wp:docPr id="20" name="Picture 20"/>
-            <wp:cNvGraphicFramePr>
-              <a:graphicFrameLocks noChangeAspect="1"/>
-            </wp:cNvGraphicFramePr>
-            <a:graphic>
-              <a:graphicData uri="http://schemas.openxmlformats.org/drawingml/2006/picture">
-                <pic:pic>
-                  <pic:nvPicPr>
-                    <pic:cNvPr id="0" name="image.jpg"/>
-                    <pic:cNvPicPr/>
-                  </pic:nvPicPr>
-                  <pic:blipFill>
-                    <a:blip r:embed="rId47"/>
-                    <a:stretch>
-                      <a:fillRect/>
-                    </a:stretch>
-                  </pic:blipFill>
-                  <pic:spPr>
-                    <a:xfrm>
-                      <a:off x="0" y="0"/>
-                      <a:ext cx="3810000" cy="2857500"/>
-                    </a:xfrm>
-                    <a:prstGeom prst="rect"/>
-                  </pic:spPr>
-                </pic:pic>
-              </a:graphicData>
-            </a:graphic>
-          </wp:inline>
-        </w:drawing>
-      </w:r>
-      <w:r>
-        <w:br/>
-      </w:r>
-      <w:r>
-        <w:br/>
-      </w:r>
-      <w:hyperlink r:id="rId48">
-        <w:r>
-          <w:rPr>
-            <w:color w:val="FF8822"/>
-            <w:u w:val="none"/>
-          </w:rPr>
-          <w:t>https://youtu.be/7BA4Texa1es</w:t>
-        </w:r>
-      </w:hyperlink>
-      <w:r>
-        <w:br/>
-      </w:r>
-      <w:r>
-        <w:br/>
-      </w:r>
-      <w:r>
-        <w:br/>
-      </w:r>
-      <w:r>
-        <w:br/>
-      </w:r>
-      <w:r>
-        <w:br/>
-      </w:r>
-      <w:r>
-        <w:t>You've been hit by a GameCube Criminal.</w:t>
-        <w:drawing>
-          <wp:inline xmlns:a="http://schemas.openxmlformats.org/drawingml/2006/main" xmlns:pic="http://schemas.openxmlformats.org/drawingml/2006/picture">
-            <wp:extent cx="3810000" cy="2143125"/>
-            <wp:docPr id="21" name="Picture 21"/>
-            <wp:cNvGraphicFramePr>
-              <a:graphicFrameLocks noChangeAspect="1"/>
-            </wp:cNvGraphicFramePr>
-            <a:graphic>
-              <a:graphicData uri="http://schemas.openxmlformats.org/drawingml/2006/picture">
-                <pic:pic>
-                  <pic:nvPicPr>
-                    <pic:cNvPr id="0" name="image.jpg"/>
-                    <pic:cNvPicPr/>
-                  </pic:nvPicPr>
-                  <pic:blipFill>
-                    <a:blip r:embed="rId49"/>
-                    <a:stretch>
-                      <a:fillRect/>
-                    </a:stretch>
-                  </pic:blipFill>
-                  <pic:spPr>
-                    <a:xfrm>
-                      <a:off x="0" y="0"/>
-                      <a:ext cx="3810000" cy="2143125"/>
-                    </a:xfrm>
-                    <a:prstGeom prst="rect"/>
-                  </pic:spPr>
-                </pic:pic>
-              </a:graphicData>
-            </a:graphic>
-          </wp:inline>
-        </w:drawing>
-      </w:r>
-      <w:r>
-        <w:br/>
-      </w:r>
-      <w:r>
-        <w:br/>
-      </w:r>
-      <w:hyperlink r:id="rId50">
-        <w:r>
-          <w:rPr>
-            <w:color w:val="FF8822"/>
-            <w:u w:val="none"/>
-          </w:rPr>
-          <w:t>https://youtu.be/GEBvHfBgTbA</w:t>
-        </w:r>
-      </w:hyperlink>
-      <w:r>
-        <w:br/>
-      </w:r>
-      <w:r>
-        <w:br/>
-      </w:r>
-      <w:r>
-        <w:br/>
-      </w:r>
-      <w:r>
-        <w:br/>
-      </w:r>
-      <w:r>
-        <w:br/>
-      </w:r>
-      <w:r>
-        <w:t>Jack Black in the tv advert for Pitfall</w:t>
-        <w:drawing>
-          <wp:inline xmlns:a="http://schemas.openxmlformats.org/drawingml/2006/main" xmlns:pic="http://schemas.openxmlformats.org/drawingml/2006/picture">
-            <wp:extent cx="3810000" cy="2143125"/>
-            <wp:docPr id="22" name="Picture 22"/>
-            <wp:cNvGraphicFramePr>
-              <a:graphicFrameLocks noChangeAspect="1"/>
-            </wp:cNvGraphicFramePr>
-            <a:graphic>
-              <a:graphicData uri="http://schemas.openxmlformats.org/drawingml/2006/picture">
-                <pic:pic>
-                  <pic:nvPicPr>
-                    <pic:cNvPr id="0" name="image.jpg"/>
-                    <pic:cNvPicPr/>
-                  </pic:nvPicPr>
-                  <pic:blipFill>
-                    <a:blip r:embed="rId51"/>
-                    <a:stretch>
-                      <a:fillRect/>
-                    </a:stretch>
-                  </pic:blipFill>
-                  <pic:spPr>
-                    <a:xfrm>
-                      <a:off x="0" y="0"/>
-                      <a:ext cx="3810000" cy="2143125"/>
-                    </a:xfrm>
-                    <a:prstGeom prst="rect"/>
-                  </pic:spPr>
-                </pic:pic>
-              </a:graphicData>
-            </a:graphic>
-          </wp:inline>
-        </w:drawing>
-      </w:r>
-      <w:r>
-        <w:br/>
-      </w:r>
-      <w:r>
-        <w:br/>
-      </w:r>
-      <w:hyperlink r:id="rId52">
-        <w:r>
-          <w:rPr>
-            <w:color w:val="FF8822"/>
-            <w:u w:val="none"/>
-          </w:rPr>
-          <w:t>https://youtu.be/DA4V-n8Ft3g</w:t>
-        </w:r>
-      </w:hyperlink>
-      <w:r>
-        <w:br/>
-      </w:r>
-      <w:r>
-        <w:br/>
-      </w:r>
-      <w:r>
-        <w:br/>
-      </w:r>
-      <w:r>
-        <w:br/>
-      </w:r>
-      <w:r>
-        <w:br/>
-      </w:r>
-      <w:r>
-        <w:t>82-Year-Old Man Covers DROWNING POOLS "Bodies" on Americas Got Talent!</w:t>
-        <w:drawing>
-          <wp:inline xmlns:a="http://schemas.openxmlformats.org/drawingml/2006/main" xmlns:pic="http://schemas.openxmlformats.org/drawingml/2006/picture">
-            <wp:extent cx="3810000" cy="2857500"/>
-            <wp:docPr id="23" name="Picture 23"/>
-            <wp:cNvGraphicFramePr>
-              <a:graphicFrameLocks noChangeAspect="1"/>
-            </wp:cNvGraphicFramePr>
-            <a:graphic>
-              <a:graphicData uri="http://schemas.openxmlformats.org/drawingml/2006/picture">
-                <pic:pic>
-                  <pic:nvPicPr>
-                    <pic:cNvPr id="0" name="image.jpg"/>
-                    <pic:cNvPicPr/>
-                  </pic:nvPicPr>
-                  <pic:blipFill>
-                    <a:blip r:embed="rId53"/>
-                    <a:stretch>
-                      <a:fillRect/>
-                    </a:stretch>
-                  </pic:blipFill>
-                  <pic:spPr>
-                    <a:xfrm>
-                      <a:off x="0" y="0"/>
-                      <a:ext cx="3810000" cy="2857500"/>
-                    </a:xfrm>
-                    <a:prstGeom prst="rect"/>
-                  </pic:spPr>
-                </pic:pic>
-              </a:graphicData>
-            </a:graphic>
-          </wp:inline>
-        </w:drawing>
-      </w:r>
-      <w:r>
-        <w:br/>
-      </w:r>
-      <w:r>
-        <w:br/>
-      </w:r>
-      <w:hyperlink r:id="rId54">
-        <w:r>
-          <w:rPr>
-            <w:color w:val="FF8822"/>
-            <w:u w:val="none"/>
-          </w:rPr>
-          <w:t>https://youtu.be/wFKBN3MGUGI</w:t>
-        </w:r>
-      </w:hyperlink>
-      <w:r>
-        <w:br/>
-      </w:r>
-      <w:r>
-        <w:br/>
-      </w:r>
-      <w:r>
-        <w:br/>
-      </w:r>
-      <w:r>
-        <w:br/>
-      </w:r>
-      <w:r>
-        <w:br/>
-      </w:r>
-      <w:r>
-        <w:t>Drowning Pool - Bodies Live</w:t>
-        <w:drawing>
-          <wp:inline xmlns:a="http://schemas.openxmlformats.org/drawingml/2006/main" xmlns:pic="http://schemas.openxmlformats.org/drawingml/2006/picture">
-            <wp:extent cx="3810000" cy="2857500"/>
-            <wp:docPr id="24" name="Picture 24"/>
-            <wp:cNvGraphicFramePr>
-              <a:graphicFrameLocks noChangeAspect="1"/>
-            </wp:cNvGraphicFramePr>
-            <a:graphic>
-              <a:graphicData uri="http://schemas.openxmlformats.org/drawingml/2006/picture">
-                <pic:pic>
-                  <pic:nvPicPr>
-                    <pic:cNvPr id="0" name="image.jpg"/>
-                    <pic:cNvPicPr/>
-                  </pic:nvPicPr>
-                  <pic:blipFill>
-                    <a:blip r:embed="rId27"/>
-                    <a:stretch>
-                      <a:fillRect/>
-                    </a:stretch>
-                  </pic:blipFill>
-                  <pic:spPr>
-                    <a:xfrm>
-                      <a:off x="0" y="0"/>
-                      <a:ext cx="3810000" cy="2857500"/>
-                    </a:xfrm>
-                    <a:prstGeom prst="rect"/>
-                  </pic:spPr>
-                </pic:pic>
-              </a:graphicData>
-            </a:graphic>
-          </wp:inline>
-        </w:drawing>
-      </w:r>
-      <w:r>
-        <w:br/>
-      </w:r>
-      <w:r>
-        <w:br/>
-      </w:r>
-      <w:hyperlink r:id="rId28">
-        <w:r>
-          <w:rPr>
-            <w:color w:val="FF8822"/>
-            <w:u w:val="none"/>
-          </w:rPr>
-          <w:t>https://youtu.be/BYRZFmlhpqA</w:t>
-        </w:r>
-      </w:hyperlink>
-      <w:r>
-        <w:br/>
-      </w:r>
-      <w:r>
-        <w:br/>
-      </w:r>
-      <w:r>
-        <w:br/>
-      </w:r>
-      <w:r>
-        <w:br/>
-      </w:r>
-      <w:r>
-        <w:br/>
-      </w:r>
-      <w:r>
-        <w:t>Spanish Class - SNL</w:t>
-        <w:drawing>
-          <wp:inline xmlns:a="http://schemas.openxmlformats.org/drawingml/2006/main" xmlns:pic="http://schemas.openxmlformats.org/drawingml/2006/picture">
-            <wp:extent cx="3810000" cy="2143125"/>
-            <wp:docPr id="25" name="Picture 25"/>
-            <wp:cNvGraphicFramePr>
-              <a:graphicFrameLocks noChangeAspect="1"/>
-            </wp:cNvGraphicFramePr>
-            <a:graphic>
-              <a:graphicData uri="http://schemas.openxmlformats.org/drawingml/2006/picture">
-                <pic:pic>
-                  <pic:nvPicPr>
-                    <pic:cNvPr id="0" name="image.jpg"/>
-                    <pic:cNvPicPr/>
-                  </pic:nvPicPr>
-                  <pic:blipFill>
-                    <a:blip r:embed="rId55"/>
-                    <a:stretch>
-                      <a:fillRect/>
-                    </a:stretch>
-                  </pic:blipFill>
-                  <pic:spPr>
-                    <a:xfrm>
-                      <a:off x="0" y="0"/>
-                      <a:ext cx="3810000" cy="2143125"/>
-                    </a:xfrm>
-                    <a:prstGeom prst="rect"/>
-                  </pic:spPr>
-                </pic:pic>
-              </a:graphicData>
-            </a:graphic>
-          </wp:inline>
-        </w:drawing>
-      </w:r>
-      <w:r>
-        <w:br/>
-      </w:r>
-      <w:r>
-        <w:br/>
-      </w:r>
-      <w:hyperlink r:id="rId56">
-        <w:r>
-          <w:rPr>
-            <w:color w:val="FF8822"/>
-            <w:u w:val="none"/>
-          </w:rPr>
-          <w:t>https://youtu.be/C25VhUJn038</w:t>
-        </w:r>
-      </w:hyperlink>
-      <w:r>
-        <w:br/>
-      </w:r>
-      <w:r>
-        <w:br/>
-      </w:r>
-      <w:r>
-        <w:br/>
-      </w:r>
-      <w:r>
-        <w:br/>
-      </w:r>
-      <w:r>
-        <w:br/>
-      </w:r>
-      <w:r>
-        <w:t>Saxaboom on a real saxophone</w:t>
-        <w:drawing>
-          <wp:inline xmlns:a="http://schemas.openxmlformats.org/drawingml/2006/main" xmlns:pic="http://schemas.openxmlformats.org/drawingml/2006/picture">
-            <wp:extent cx="3810000" cy="2857500"/>
-            <wp:docPr id="26" name="Picture 26"/>
-            <wp:cNvGraphicFramePr>
-              <a:graphicFrameLocks noChangeAspect="1"/>
-            </wp:cNvGraphicFramePr>
-            <a:graphic>
-              <a:graphicData uri="http://schemas.openxmlformats.org/drawingml/2006/picture">
-                <pic:pic>
-                  <pic:nvPicPr>
-                    <pic:cNvPr id="0" name="image.jpg"/>
-                    <pic:cNvPicPr/>
-                  </pic:nvPicPr>
-                  <pic:blipFill>
-                    <a:blip r:embed="rId57"/>
-                    <a:stretch>
-                      <a:fillRect/>
-                    </a:stretch>
-                  </pic:blipFill>
-                  <pic:spPr>
-                    <a:xfrm>
-                      <a:off x="0" y="0"/>
-                      <a:ext cx="3810000" cy="2857500"/>
-                    </a:xfrm>
-                    <a:prstGeom prst="rect"/>
-                  </pic:spPr>
-                </pic:pic>
-              </a:graphicData>
-            </a:graphic>
-          </wp:inline>
-        </w:drawing>
-      </w:r>
-      <w:r>
-        <w:br/>
-      </w:r>
-      <w:r>
-        <w:br/>
-      </w:r>
-      <w:hyperlink r:id="rId58">
-        <w:r>
-          <w:rPr>
-            <w:color w:val="FF8822"/>
-            <w:u w:val="none"/>
-          </w:rPr>
-          <w:t>https://youtube.com/shorts/Y-kozXvgw6I?feature=share</w:t>
-        </w:r>
-      </w:hyperlink>
-      <w:r>
-        <w:br/>
-      </w:r>
-      <w:r>
-        <w:br/>
-      </w:r>
-      <w:r>
-        <w:br/>
-      </w:r>
-      <w:r>
-        <w:br/>
-      </w:r>
-      <w:r>
-        <w:br/>
-      </w:r>
-      <w:r>
-        <w:t>Dolph Ziggler Sells Superkicks Like No One Else</w:t>
-        <w:drawing>
-          <wp:inline xmlns:a="http://schemas.openxmlformats.org/drawingml/2006/main" xmlns:pic="http://schemas.openxmlformats.org/drawingml/2006/picture">
-            <wp:extent cx="3810000" cy="2857500"/>
-            <wp:docPr id="27" name="Picture 27"/>
-            <wp:cNvGraphicFramePr>
-              <a:graphicFrameLocks noChangeAspect="1"/>
-            </wp:cNvGraphicFramePr>
-            <a:graphic>
-              <a:graphicData uri="http://schemas.openxmlformats.org/drawingml/2006/picture">
-                <pic:pic>
-                  <pic:nvPicPr>
-                    <pic:cNvPr id="0" name="image.jpg"/>
-                    <pic:cNvPicPr/>
-                  </pic:nvPicPr>
-                  <pic:blipFill>
-                    <a:blip r:embed="rId59"/>
-                    <a:stretch>
-                      <a:fillRect/>
-                    </a:stretch>
-                  </pic:blipFill>
-                  <pic:spPr>
-                    <a:xfrm>
-                      <a:off x="0" y="0"/>
-                      <a:ext cx="3810000" cy="2857500"/>
-                    </a:xfrm>
-                    <a:prstGeom prst="rect"/>
-                  </pic:spPr>
-                </pic:pic>
-              </a:graphicData>
-            </a:graphic>
-          </wp:inline>
-        </w:drawing>
-      </w:r>
-      <w:r>
-        <w:br/>
-      </w:r>
-      <w:r>
-        <w:br/>
-      </w:r>
-      <w:hyperlink r:id="rId60">
-        <w:r>
-          <w:rPr>
-            <w:color w:val="FF8822"/>
-            <w:u w:val="none"/>
-          </w:rPr>
-          <w:t>https://youtube.com/shorts/rtdt2Z2ulfc?feature=share</w:t>
-        </w:r>
-      </w:hyperlink>
-      <w:r>
-        <w:br/>
-      </w:r>
-      <w:r>
-        <w:br/>
-      </w:r>
-      <w:r>
-        <w:br/>
-      </w:r>
-      <w:r>
-        <w:br/>
-      </w:r>
-      <w:r>
-        <w:br/>
-      </w:r>
-      <w:r>
-        <w:t>Eminem freestyle😳👑</w:t>
-        <w:drawing>
-          <wp:inline xmlns:a="http://schemas.openxmlformats.org/drawingml/2006/main" xmlns:pic="http://schemas.openxmlformats.org/drawingml/2006/picture">
-            <wp:extent cx="3810000" cy="2857500"/>
-            <wp:docPr id="28" name="Picture 28"/>
-            <wp:cNvGraphicFramePr>
-              <a:graphicFrameLocks noChangeAspect="1"/>
-            </wp:cNvGraphicFramePr>
-            <a:graphic>
-              <a:graphicData uri="http://schemas.openxmlformats.org/drawingml/2006/picture">
-                <pic:pic>
-                  <pic:nvPicPr>
-                    <pic:cNvPr id="0" name="image.jpg"/>
-                    <pic:cNvPicPr/>
-                  </pic:nvPicPr>
-                  <pic:blipFill>
-                    <a:blip r:embed="rId61"/>
-                    <a:stretch>
-                      <a:fillRect/>
-                    </a:stretch>
-                  </pic:blipFill>
-                  <pic:spPr>
-                    <a:xfrm>
-                      <a:off x="0" y="0"/>
-                      <a:ext cx="3810000" cy="2857500"/>
-                    </a:xfrm>
-                    <a:prstGeom prst="rect"/>
-                  </pic:spPr>
-                </pic:pic>
-              </a:graphicData>
-            </a:graphic>
-          </wp:inline>
-        </w:drawing>
-      </w:r>
-      <w:r>
-        <w:br/>
-      </w:r>
-      <w:r>
-        <w:br/>
-      </w:r>
-      <w:hyperlink r:id="rId62">
-        <w:r>
-          <w:rPr>
-            <w:color w:val="FF8822"/>
-            <w:u w:val="none"/>
-          </w:rPr>
-          <w:t>https://youtube.com/shorts/y3k9Bp6v_-s?feature=share</w:t>
-        </w:r>
-      </w:hyperlink>
-      <w:r>
-        <w:br/>
-      </w:r>
-      <w:r>
-        <w:br/>
-      </w:r>
-      <w:r>
-        <w:br/>
-      </w:r>
-      <w:r>
-        <w:br/>
-      </w:r>
-      <w:r>
-        <w:br/>
-      </w:r>
-      <w:r>
-        <w:t>My name is Jeff meme</w:t>
-        <w:drawing>
-          <wp:inline xmlns:a="http://schemas.openxmlformats.org/drawingml/2006/main" xmlns:pic="http://schemas.openxmlformats.org/drawingml/2006/picture">
-            <wp:extent cx="3810000" cy="2143125"/>
-            <wp:docPr id="29" name="Picture 29"/>
-            <wp:cNvGraphicFramePr>
-              <a:graphicFrameLocks noChangeAspect="1"/>
-            </wp:cNvGraphicFramePr>
-            <a:graphic>
-              <a:graphicData uri="http://schemas.openxmlformats.org/drawingml/2006/picture">
-                <pic:pic>
-                  <pic:nvPicPr>
-                    <pic:cNvPr id="0" name="image.jpg"/>
-                    <pic:cNvPicPr/>
-                  </pic:nvPicPr>
-                  <pic:blipFill>
-                    <a:blip r:embed="rId63"/>
-                    <a:stretch>
-                      <a:fillRect/>
-                    </a:stretch>
-                  </pic:blipFill>
-                  <pic:spPr>
-                    <a:xfrm>
-                      <a:off x="0" y="0"/>
-                      <a:ext cx="3810000" cy="2143125"/>
-                    </a:xfrm>
-                    <a:prstGeom prst="rect"/>
-                  </pic:spPr>
-                </pic:pic>
-              </a:graphicData>
-            </a:graphic>
-          </wp:inline>
-        </w:drawing>
-      </w:r>
-      <w:r>
-        <w:br/>
-      </w:r>
-      <w:r>
-        <w:br/>
-      </w:r>
-      <w:hyperlink r:id="rId64">
-        <w:r>
-          <w:rPr>
-            <w:color w:val="FF8822"/>
-            <w:u w:val="none"/>
-          </w:rPr>
-          <w:t>https://www.youtube.com/watch?v=dRYAeKXhi7I</w:t>
-        </w:r>
-      </w:hyperlink>
-      <w:r>
-        <w:br/>
-      </w:r>
-      <w:r>
-        <w:br/>
-      </w:r>
-      <w:r>
-        <w:br/>
-      </w:r>
-      <w:r>
-        <w:br/>
-      </w:r>
-      <w:r>
-        <w:br/>
-      </w:r>
-      <w:r>
-        <w:t>Jack Black Vibing in Gta (Saxaboom)</w:t>
-        <w:drawing>
-          <wp:inline xmlns:a="http://schemas.openxmlformats.org/drawingml/2006/main" xmlns:pic="http://schemas.openxmlformats.org/drawingml/2006/picture">
-            <wp:extent cx="3810000" cy="2143125"/>
-            <wp:docPr id="30" name="Picture 30"/>
-            <wp:cNvGraphicFramePr>
-              <a:graphicFrameLocks noChangeAspect="1"/>
-            </wp:cNvGraphicFramePr>
-            <a:graphic>
-              <a:graphicData uri="http://schemas.openxmlformats.org/drawingml/2006/picture">
-                <pic:pic>
-                  <pic:nvPicPr>
-                    <pic:cNvPr id="0" name="image.jpg"/>
-                    <pic:cNvPicPr/>
-                  </pic:nvPicPr>
-                  <pic:blipFill>
-                    <a:blip r:embed="rId65"/>
-                    <a:stretch>
-                      <a:fillRect/>
-                    </a:stretch>
-                  </pic:blipFill>
-                  <pic:spPr>
-                    <a:xfrm>
-                      <a:off x="0" y="0"/>
-                      <a:ext cx="3810000" cy="2143125"/>
-                    </a:xfrm>
-                    <a:prstGeom prst="rect"/>
-                  </pic:spPr>
-                </pic:pic>
-              </a:graphicData>
-            </a:graphic>
-          </wp:inline>
-        </w:drawing>
-      </w:r>
-      <w:r>
-        <w:br/>
-      </w:r>
-      <w:r>
-        <w:br/>
-      </w:r>
-      <w:hyperlink r:id="rId66">
-        <w:r>
-          <w:rPr>
-            <w:color w:val="FF8822"/>
-            <w:u w:val="none"/>
-          </w:rPr>
-          <w:t>https://youtu.be/hHY4msMmk1I</w:t>
-        </w:r>
-      </w:hyperlink>
-      <w:r>
-        <w:br/>
-      </w:r>
-      <w:r>
-        <w:br/>
-      </w:r>
-      <w:r>
-        <w:br/>
-      </w:r>
-      <w:r>
-        <w:br/>
-      </w:r>
-      <w:r>
-        <w:br/>
-      </w:r>
-      <w:r>
-        <w:t>Vince McMahon Recreates The Montreal Screwjob</w:t>
-        <w:drawing>
-          <wp:inline xmlns:a="http://schemas.openxmlformats.org/drawingml/2006/main" xmlns:pic="http://schemas.openxmlformats.org/drawingml/2006/picture">
-            <wp:extent cx="3810000" cy="2857500"/>
-            <wp:docPr id="31" name="Picture 31"/>
-            <wp:cNvGraphicFramePr>
-              <a:graphicFrameLocks noChangeAspect="1"/>
-            </wp:cNvGraphicFramePr>
-            <a:graphic>
-              <a:graphicData uri="http://schemas.openxmlformats.org/drawingml/2006/picture">
-                <pic:pic>
-                  <pic:nvPicPr>
-                    <pic:cNvPr id="0" name="image.jpg"/>
-                    <pic:cNvPicPr/>
-                  </pic:nvPicPr>
-                  <pic:blipFill>
-                    <a:blip r:embed="rId67"/>
-                    <a:stretch>
-                      <a:fillRect/>
-                    </a:stretch>
-                  </pic:blipFill>
-                  <pic:spPr>
-                    <a:xfrm>
-                      <a:off x="0" y="0"/>
-                      <a:ext cx="3810000" cy="2857500"/>
-                    </a:xfrm>
-                    <a:prstGeom prst="rect"/>
-                  </pic:spPr>
-                </pic:pic>
-              </a:graphicData>
-            </a:graphic>
-          </wp:inline>
-        </w:drawing>
-      </w:r>
-      <w:r>
-        <w:br/>
-      </w:r>
-      <w:r>
-        <w:br/>
-      </w:r>
-      <w:hyperlink r:id="rId68">
-        <w:r>
-          <w:rPr>
-            <w:color w:val="FF8822"/>
-            <w:u w:val="none"/>
-          </w:rPr>
-          <w:t>https://youtube.com/shorts/TryVUK1zq6M?feature=share</w:t>
-        </w:r>
-      </w:hyperlink>
-      <w:r>
-        <w:br/>
-      </w:r>
-      <w:r>
-        <w:br/>
-      </w:r>
-      <w:r>
-        <w:br/>
-      </w:r>
-      <w:r>
-        <w:br/>
-      </w:r>
-      <w:r>
-        <w:br/>
-      </w:r>
-      <w:r>
-        <w:t>If a Day Was 38 Seconds.</w:t>
-        <w:drawing>
-          <wp:inline xmlns:a="http://schemas.openxmlformats.org/drawingml/2006/main" xmlns:pic="http://schemas.openxmlformats.org/drawingml/2006/picture">
-            <wp:extent cx="3810000" cy="2857500"/>
-            <wp:docPr id="32" name="Picture 32"/>
-            <wp:cNvGraphicFramePr>
-              <a:graphicFrameLocks noChangeAspect="1"/>
-            </wp:cNvGraphicFramePr>
-            <a:graphic>
-              <a:graphicData uri="http://schemas.openxmlformats.org/drawingml/2006/picture">
-                <pic:pic>
-                  <pic:nvPicPr>
-                    <pic:cNvPr id="0" name="image.jpg"/>
-                    <pic:cNvPicPr/>
-                  </pic:nvPicPr>
-                  <pic:blipFill>
-                    <a:blip r:embed="rId69"/>
-                    <a:stretch>
-                      <a:fillRect/>
-                    </a:stretch>
-                  </pic:blipFill>
-                  <pic:spPr>
-                    <a:xfrm>
-                      <a:off x="0" y="0"/>
-                      <a:ext cx="3810000" cy="2857500"/>
-                    </a:xfrm>
-                    <a:prstGeom prst="rect"/>
-                  </pic:spPr>
-                </pic:pic>
-              </a:graphicData>
-            </a:graphic>
-          </wp:inline>
-        </w:drawing>
-      </w:r>
-      <w:r>
-        <w:br/>
-      </w:r>
-      <w:r>
-        <w:br/>
-      </w:r>
-      <w:hyperlink r:id="rId70">
-        <w:r>
-          <w:rPr>
-            <w:color w:val="FF8822"/>
-            <w:u w:val="none"/>
-          </w:rPr>
-          <w:t>https://youtube.com/shorts/D8FxfJvuK9g?feature=share</w:t>
-        </w:r>
-      </w:hyperlink>
-      <w:r>
-        <w:br/>
-      </w:r>
-      <w:r>
-        <w:br/>
-      </w:r>
-      <w:r>
-        <w:br/>
-      </w:r>
-      <w:r>
-        <w:br/>
-      </w:r>
-      <w:r>
-        <w:br/>
-      </w:r>
-      <w:r>
-        <w:t>Family Guy - Theme song (live)</w:t>
-        <w:drawing>
-          <wp:inline xmlns:a="http://schemas.openxmlformats.org/drawingml/2006/main" xmlns:pic="http://schemas.openxmlformats.org/drawingml/2006/picture">
-            <wp:extent cx="3810000" cy="2857500"/>
-            <wp:docPr id="33" name="Picture 33"/>
-            <wp:cNvGraphicFramePr>
-              <a:graphicFrameLocks noChangeAspect="1"/>
-            </wp:cNvGraphicFramePr>
-            <a:graphic>
-              <a:graphicData uri="http://schemas.openxmlformats.org/drawingml/2006/picture">
-                <pic:pic>
-                  <pic:nvPicPr>
-                    <pic:cNvPr id="0" name="image.jpg"/>
-                    <pic:cNvPicPr/>
-                  </pic:nvPicPr>
-                  <pic:blipFill>
-                    <a:blip r:embed="rId71"/>
-                    <a:stretch>
-                      <a:fillRect/>
-                    </a:stretch>
-                  </pic:blipFill>
-                  <pic:spPr>
-                    <a:xfrm>
-                      <a:off x="0" y="0"/>
-                      <a:ext cx="3810000" cy="2857500"/>
-                    </a:xfrm>
-                    <a:prstGeom prst="rect"/>
-                  </pic:spPr>
-                </pic:pic>
-              </a:graphicData>
-            </a:graphic>
-          </wp:inline>
-        </w:drawing>
-      </w:r>
-      <w:r>
-        <w:br/>
-      </w:r>
-      <w:r>
-        <w:br/>
-      </w:r>
-      <w:hyperlink r:id="rId72">
-        <w:r>
-          <w:rPr>
-            <w:color w:val="FF8822"/>
-            <w:u w:val="none"/>
-          </w:rPr>
-          <w:t>https://youtu.be/cpO5llTWa6U</w:t>
-        </w:r>
-      </w:hyperlink>
-      <w:r>
-        <w:br/>
-      </w:r>
-      <w:r>
-        <w:br/>
-      </w:r>
-      <w:r>
-        <w:br/>
-      </w:r>
-      <w:r>
-        <w:br/>
-      </w:r>
-      <w:r>
-        <w:br/>
-      </w:r>
-      <w:r>
-        <w:t>Brock Lesnar has a message for Mustafa Ali 😂</w:t>
-        <w:drawing>
-          <wp:inline xmlns:a="http://schemas.openxmlformats.org/drawingml/2006/main" xmlns:pic="http://schemas.openxmlformats.org/drawingml/2006/picture">
-            <wp:extent cx="3810000" cy="2857500"/>
-            <wp:docPr id="34" name="Picture 34"/>
-            <wp:cNvGraphicFramePr>
-              <a:graphicFrameLocks noChangeAspect="1"/>
-            </wp:cNvGraphicFramePr>
-            <a:graphic>
-              <a:graphicData uri="http://schemas.openxmlformats.org/drawingml/2006/picture">
-                <pic:pic>
-                  <pic:nvPicPr>
-                    <pic:cNvPr id="0" name="image.jpg"/>
-                    <pic:cNvPicPr/>
-                  </pic:nvPicPr>
-                  <pic:blipFill>
-                    <a:blip r:embed="rId73"/>
-                    <a:stretch>
-                      <a:fillRect/>
-                    </a:stretch>
-                  </pic:blipFill>
-                  <pic:spPr>
-                    <a:xfrm>
-                      <a:off x="0" y="0"/>
-                      <a:ext cx="3810000" cy="2857500"/>
-                    </a:xfrm>
-                    <a:prstGeom prst="rect"/>
-                  </pic:spPr>
-                </pic:pic>
-              </a:graphicData>
-            </a:graphic>
-          </wp:inline>
-        </w:drawing>
-      </w:r>
-      <w:r>
-        <w:br/>
-      </w:r>
-      <w:r>
-        <w:br/>
-      </w:r>
-      <w:hyperlink r:id="rId74">
-        <w:r>
-          <w:rPr>
-            <w:color w:val="FF8822"/>
-            <w:u w:val="none"/>
-          </w:rPr>
-          <w:t>https://youtube.com/shorts/h6ujub-ik1s?feature=share</w:t>
-        </w:r>
-      </w:hyperlink>
-      <w:r>
-        <w:br/>
-      </w:r>
-      <w:r>
-        <w:br/>
-      </w:r>
-      <w:r>
-        <w:br/>
-      </w:r>
-      <w:r>
-        <w:br/>
-      </w:r>
-      <w:r>
-        <w:br/>
-      </w:r>
-      <w:r>
-        <w:t>The Dennys Grand Slam</w:t>
-        <w:drawing>
-          <wp:inline xmlns:a="http://schemas.openxmlformats.org/drawingml/2006/main" xmlns:pic="http://schemas.openxmlformats.org/drawingml/2006/picture">
-            <wp:extent cx="3810000" cy="2143125"/>
-            <wp:docPr id="35" name="Picture 35"/>
-            <wp:cNvGraphicFramePr>
-              <a:graphicFrameLocks noChangeAspect="1"/>
-            </wp:cNvGraphicFramePr>
-            <a:graphic>
-              <a:graphicData uri="http://schemas.openxmlformats.org/drawingml/2006/picture">
-                <pic:pic>
-                  <pic:nvPicPr>
-                    <pic:cNvPr id="0" name="image.jpg"/>
-                    <pic:cNvPicPr/>
-                  </pic:nvPicPr>
-                  <pic:blipFill>
-                    <a:blip r:embed="rId75"/>
-                    <a:stretch>
-                      <a:fillRect/>
-                    </a:stretch>
-                  </pic:blipFill>
-                  <pic:spPr>
-                    <a:xfrm>
-                      <a:off x="0" y="0"/>
-                      <a:ext cx="3810000" cy="2143125"/>
-                    </a:xfrm>
-                    <a:prstGeom prst="rect"/>
-                  </pic:spPr>
-                </pic:pic>
-              </a:graphicData>
-            </a:graphic>
-          </wp:inline>
-        </w:drawing>
-      </w:r>
-      <w:r>
-        <w:br/>
-      </w:r>
-      <w:r>
-        <w:br/>
-      </w:r>
-      <w:hyperlink r:id="rId76">
-        <w:r>
-          <w:rPr>
-            <w:color w:val="FF8822"/>
-            <w:u w:val="none"/>
-          </w:rPr>
-          <w:t>https://youtu.be/xbPwaAFHDG8</w:t>
-        </w:r>
-      </w:hyperlink>
-      <w:r>
-        <w:br/>
-      </w:r>
-      <w:r>
-        <w:br/>
-      </w:r>
-      <w:r>
-        <w:br/>
-      </w:r>
-      <w:r>
-        <w:br/>
-      </w:r>
-      <w:r>
-        <w:br/>
-      </w:r>
-      <w:r>
-        <w:t>Family Family Family - Vin diesel meme</w:t>
-        <w:drawing>
-          <wp:inline xmlns:a="http://schemas.openxmlformats.org/drawingml/2006/main" xmlns:pic="http://schemas.openxmlformats.org/drawingml/2006/picture">
-            <wp:extent cx="3810000" cy="2857500"/>
-            <wp:docPr id="36" name="Picture 36"/>
-            <wp:cNvGraphicFramePr>
-              <a:graphicFrameLocks noChangeAspect="1"/>
-            </wp:cNvGraphicFramePr>
-            <a:graphic>
-              <a:graphicData uri="http://schemas.openxmlformats.org/drawingml/2006/picture">
-                <pic:pic>
-                  <pic:nvPicPr>
-                    <pic:cNvPr id="0" name="image.jpg"/>
-                    <pic:cNvPicPr/>
-                  </pic:nvPicPr>
-                  <pic:blipFill>
-                    <a:blip r:embed="rId77"/>
-                    <a:stretch>
-                      <a:fillRect/>
-                    </a:stretch>
-                  </pic:blipFill>
-                  <pic:spPr>
-                    <a:xfrm>
-                      <a:off x="0" y="0"/>
-                      <a:ext cx="3810000" cy="2857500"/>
-                    </a:xfrm>
-                    <a:prstGeom prst="rect"/>
-                  </pic:spPr>
-                </pic:pic>
-              </a:graphicData>
-            </a:graphic>
-          </wp:inline>
-        </w:drawing>
-      </w:r>
-      <w:r>
-        <w:br/>
-      </w:r>
-      <w:r>
-        <w:br/>
-      </w:r>
-      <w:hyperlink r:id="rId78">
-        <w:r>
-          <w:rPr>
-            <w:color w:val="FF8822"/>
-            <w:u w:val="none"/>
-          </w:rPr>
-          <w:t>https://youtu.be/9hoEYaLuDdc</w:t>
-        </w:r>
-      </w:hyperlink>
-      <w:r>
-        <w:br/>
-      </w:r>
-      <w:r>
-        <w:br/>
-      </w:r>
-      <w:r>
-        <w:br/>
-      </w:r>
-      <w:r>
-        <w:br/>
-      </w:r>
-      <w:r>
-        <w:br/>
-      </w:r>
-      <w:r>
-        <w:t>This dog is always the life of the party! #goldendoodle #celsiuslivefit #celsiusbrandpartner</w:t>
-        <w:drawing>
-          <wp:inline xmlns:a="http://schemas.openxmlformats.org/drawingml/2006/main" xmlns:pic="http://schemas.openxmlformats.org/drawingml/2006/picture">
-            <wp:extent cx="3810000" cy="2857500"/>
-            <wp:docPr id="37" name="Picture 37"/>
-            <wp:cNvGraphicFramePr>
-              <a:graphicFrameLocks noChangeAspect="1"/>
-            </wp:cNvGraphicFramePr>
-            <a:graphic>
-              <a:graphicData uri="http://schemas.openxmlformats.org/drawingml/2006/picture">
-                <pic:pic>
-                  <pic:nvPicPr>
-                    <pic:cNvPr id="0" name="image.jpg"/>
-                    <pic:cNvPicPr/>
-                  </pic:nvPicPr>
-                  <pic:blipFill>
-                    <a:blip r:embed="rId79"/>
-                    <a:stretch>
-                      <a:fillRect/>
-                    </a:stretch>
-                  </pic:blipFill>
-                  <pic:spPr>
-                    <a:xfrm>
-                      <a:off x="0" y="0"/>
-                      <a:ext cx="3810000" cy="2857500"/>
-                    </a:xfrm>
-                    <a:prstGeom prst="rect"/>
-                  </pic:spPr>
-                </pic:pic>
-              </a:graphicData>
-            </a:graphic>
-          </wp:inline>
-        </w:drawing>
-      </w:r>
-      <w:r>
-        <w:br/>
-      </w:r>
-      <w:r>
-        <w:br/>
-      </w:r>
-      <w:hyperlink r:id="rId80">
-        <w:r>
-          <w:rPr>
-            <w:color w:val="FF8822"/>
-            <w:u w:val="none"/>
-          </w:rPr>
-          <w:t>https://youtube.com/shorts/ChyNYKSMEcc?feature=share</w:t>
-        </w:r>
-      </w:hyperlink>
-      <w:r>
-        <w:br/>
-      </w:r>
-      <w:r>
-        <w:br/>
-      </w:r>
-      <w:r>
-        <w:br/>
-      </w:r>
-      <w:r>
-        <w:br/>
-      </w:r>
-      <w:r>
-        <w:br/>
-      </w:r>
-      <w:r>
-        <w:t>That one didn’t age quite so well</w:t>
-        <w:drawing>
-          <wp:inline xmlns:a="http://schemas.openxmlformats.org/drawingml/2006/main" xmlns:pic="http://schemas.openxmlformats.org/drawingml/2006/picture">
-            <wp:extent cx="3810000" cy="2857500"/>
-            <wp:docPr id="38" name="Picture 38"/>
-            <wp:cNvGraphicFramePr>
-              <a:graphicFrameLocks noChangeAspect="1"/>
-            </wp:cNvGraphicFramePr>
-            <a:graphic>
-              <a:graphicData uri="http://schemas.openxmlformats.org/drawingml/2006/picture">
-                <pic:pic>
-                  <pic:nvPicPr>
-                    <pic:cNvPr id="0" name="image.jpg"/>
-                    <pic:cNvPicPr/>
-                  </pic:nvPicPr>
-                  <pic:blipFill>
-                    <a:blip r:embed="rId81"/>
-                    <a:stretch>
-                      <a:fillRect/>
-                    </a:stretch>
-                  </pic:blipFill>
-                  <pic:spPr>
-                    <a:xfrm>
-                      <a:off x="0" y="0"/>
-                      <a:ext cx="3810000" cy="2857500"/>
-                    </a:xfrm>
-                    <a:prstGeom prst="rect"/>
-                  </pic:spPr>
-                </pic:pic>
-              </a:graphicData>
-            </a:graphic>
-          </wp:inline>
-        </w:drawing>
-      </w:r>
-      <w:r>
-        <w:br/>
-      </w:r>
-      <w:r>
-        <w:br/>
-      </w:r>
-      <w:hyperlink r:id="rId82">
-        <w:r>
-          <w:rPr>
-            <w:color w:val="FF8822"/>
-            <w:u w:val="none"/>
-          </w:rPr>
-          <w:t>https://youtu.be/s_b4xpWZb3c</w:t>
-        </w:r>
-      </w:hyperlink>
-      <w:r>
-        <w:br/>
-      </w:r>
-      <w:r>
-        <w:br/>
-      </w:r>
-      <w:r>
-        <w:br/>
-      </w:r>
-      <w:r>
-        <w:br/>
-      </w:r>
-      <w:r>
-        <w:br/>
-      </w:r>
-      <w:r>
-        <w:t>Terrible Mall Commercial</w:t>
-        <w:drawing>
-          <wp:inline xmlns:a="http://schemas.openxmlformats.org/drawingml/2006/main" xmlns:pic="http://schemas.openxmlformats.org/drawingml/2006/picture">
-            <wp:extent cx="3810000" cy="2857500"/>
-            <wp:docPr id="39" name="Picture 39"/>
-            <wp:cNvGraphicFramePr>
-              <a:graphicFrameLocks noChangeAspect="1"/>
-            </wp:cNvGraphicFramePr>
-            <a:graphic>
-              <a:graphicData uri="http://schemas.openxmlformats.org/drawingml/2006/picture">
-                <pic:pic>
-                  <pic:nvPicPr>
-                    <pic:cNvPr id="0" name="image.jpg"/>
-                    <pic:cNvPicPr/>
-                  </pic:nvPicPr>
-                  <pic:blipFill>
-                    <a:blip r:embed="rId83"/>
-                    <a:stretch>
-                      <a:fillRect/>
-                    </a:stretch>
-                  </pic:blipFill>
-                  <pic:spPr>
-                    <a:xfrm>
-                      <a:off x="0" y="0"/>
-                      <a:ext cx="3810000" cy="2857500"/>
-                    </a:xfrm>
-                    <a:prstGeom prst="rect"/>
-                  </pic:spPr>
-                </pic:pic>
-              </a:graphicData>
-            </a:graphic>
-          </wp:inline>
-        </w:drawing>
-      </w:r>
-      <w:r>
-        <w:br/>
-      </w:r>
-      <w:r>
-        <w:br/>
-      </w:r>
-      <w:hyperlink r:id="rId84">
-        <w:r>
-          <w:rPr>
-            <w:color w:val="FF8822"/>
-            <w:u w:val="none"/>
-          </w:rPr>
-          <w:t>https://youtu.be/6bnanI9jXps</w:t>
-        </w:r>
-      </w:hyperlink>
-      <w:r>
-        <w:br/>
-      </w:r>
-      <w:r>
-        <w:br/>
-      </w:r>
-      <w:r>
-        <w:br/>
-      </w:r>
-      <w:r>
-        <w:br/>
-      </w:r>
-      <w:r>
-        <w:br/>
-      </w:r>
-      <w:r>
-        <w:t>Spider-man 3 fart jump with Scooby Doo Laugh</w:t>
-        <w:drawing>
-          <wp:inline xmlns:a="http://schemas.openxmlformats.org/drawingml/2006/main" xmlns:pic="http://schemas.openxmlformats.org/drawingml/2006/picture">
-            <wp:extent cx="3810000" cy="2143125"/>
-            <wp:docPr id="40" name="Picture 40"/>
-            <wp:cNvGraphicFramePr>
-              <a:graphicFrameLocks noChangeAspect="1"/>
-            </wp:cNvGraphicFramePr>
-            <a:graphic>
-              <a:graphicData uri="http://schemas.openxmlformats.org/drawingml/2006/picture">
-                <pic:pic>
-                  <pic:nvPicPr>
-                    <pic:cNvPr id="0" name="image.jpg"/>
-                    <pic:cNvPicPr/>
-                  </pic:nvPicPr>
-                  <pic:blipFill>
-                    <a:blip r:embed="rId85"/>
-                    <a:stretch>
-                      <a:fillRect/>
-                    </a:stretch>
-                  </pic:blipFill>
-                  <pic:spPr>
-                    <a:xfrm>
-                      <a:off x="0" y="0"/>
-                      <a:ext cx="3810000" cy="2143125"/>
-                    </a:xfrm>
-                    <a:prstGeom prst="rect"/>
-                  </pic:spPr>
-                </pic:pic>
-              </a:graphicData>
-            </a:graphic>
-          </wp:inline>
-        </w:drawing>
-      </w:r>
-      <w:r>
-        <w:br/>
-      </w:r>
-      <w:r>
-        <w:br/>
-      </w:r>
-      <w:hyperlink r:id="rId86">
-        <w:r>
-          <w:rPr>
-            <w:color w:val="FF8822"/>
-            <w:u w:val="none"/>
-          </w:rPr>
-          <w:t>https://youtu.be/VFckpH130QE</w:t>
-        </w:r>
-      </w:hyperlink>
-      <w:r>
-        <w:br/>
-      </w:r>
-      <w:r>
-        <w:br/>
-      </w:r>
-      <w:r>
-        <w:br/>
-      </w:r>
-      <w:r>
-        <w:br/>
-      </w:r>
-      <w:r>
-        <w:br/>
-      </w:r>
-      <w:r>
-        <w:t>Marriage proposal gone wrong.. 😂</w:t>
-        <w:drawing>
-          <wp:inline xmlns:a="http://schemas.openxmlformats.org/drawingml/2006/main" xmlns:pic="http://schemas.openxmlformats.org/drawingml/2006/picture">
-            <wp:extent cx="3810000" cy="2857500"/>
-            <wp:docPr id="41" name="Picture 41"/>
-            <wp:cNvGraphicFramePr>
-              <a:graphicFrameLocks noChangeAspect="1"/>
-            </wp:cNvGraphicFramePr>
-            <a:graphic>
-              <a:graphicData uri="http://schemas.openxmlformats.org/drawingml/2006/picture">
-                <pic:pic>
-                  <pic:nvPicPr>
-                    <pic:cNvPr id="0" name="image.jpg"/>
-                    <pic:cNvPicPr/>
-                  </pic:nvPicPr>
-                  <pic:blipFill>
-                    <a:blip r:embed="rId87"/>
-                    <a:stretch>
-                      <a:fillRect/>
-                    </a:stretch>
-                  </pic:blipFill>
-                  <pic:spPr>
-                    <a:xfrm>
-                      <a:off x="0" y="0"/>
-                      <a:ext cx="3810000" cy="2857500"/>
-                    </a:xfrm>
-                    <a:prstGeom prst="rect"/>
-                  </pic:spPr>
-                </pic:pic>
-              </a:graphicData>
-            </a:graphic>
-          </wp:inline>
-        </w:drawing>
-      </w:r>
-      <w:r>
-        <w:br/>
-      </w:r>
-      <w:r>
-        <w:br/>
-      </w:r>
-      <w:hyperlink r:id="rId88">
-        <w:r>
-          <w:rPr>
-            <w:color w:val="FF8822"/>
-            <w:u w:val="none"/>
-          </w:rPr>
-          <w:t>https://youtube.com/shorts/cYlmusyhI80?feature=share</w:t>
-        </w:r>
-      </w:hyperlink>
-      <w:r>
-        <w:br/>
-      </w:r>
-      <w:r>
-        <w:br/>
-      </w:r>
-      <w:r>
-        <w:br/>
-      </w:r>
-      <w:r>
-        <w:br/>
-      </w:r>
-      <w:r>
-        <w:br/>
-      </w:r>
-      <w:r>
-        <w:t>Sugar baby life</w:t>
-        <w:drawing>
-          <wp:inline xmlns:a="http://schemas.openxmlformats.org/drawingml/2006/main" xmlns:pic="http://schemas.openxmlformats.org/drawingml/2006/picture">
-            <wp:extent cx="3810000" cy="2857500"/>
-            <wp:docPr id="42" name="Picture 42"/>
-            <wp:cNvGraphicFramePr>
-              <a:graphicFrameLocks noChangeAspect="1"/>
-            </wp:cNvGraphicFramePr>
-            <a:graphic>
-              <a:graphicData uri="http://schemas.openxmlformats.org/drawingml/2006/picture">
-                <pic:pic>
-                  <pic:nvPicPr>
-                    <pic:cNvPr id="0" name="image.jpg"/>
-                    <pic:cNvPicPr/>
-                  </pic:nvPicPr>
-                  <pic:blipFill>
-                    <a:blip r:embed="rId89"/>
-                    <a:stretch>
-                      <a:fillRect/>
-                    </a:stretch>
-                  </pic:blipFill>
-                  <pic:spPr>
-                    <a:xfrm>
-                      <a:off x="0" y="0"/>
-                      <a:ext cx="3810000" cy="2857500"/>
-                    </a:xfrm>
-                    <a:prstGeom prst="rect"/>
-                  </pic:spPr>
-                </pic:pic>
-              </a:graphicData>
-            </a:graphic>
-          </wp:inline>
-        </w:drawing>
-      </w:r>
-      <w:r>
-        <w:br/>
-      </w:r>
-      <w:r>
-        <w:br/>
-      </w:r>
-      <w:hyperlink r:id="rId90">
-        <w:r>
-          <w:rPr>
-            <w:color w:val="FF8822"/>
-            <w:u w:val="none"/>
-          </w:rPr>
-          <w:t>https://youtube.com/shorts/hnzMskeVF88?feature=share</w:t>
-        </w:r>
-      </w:hyperlink>
-      <w:r>
-        <w:br/>
-      </w:r>
-      <w:r>
-        <w:br/>
-      </w:r>
-      <w:r>
-        <w:br/>
-      </w:r>
-      <w:r>
-        <w:br/>
-      </w:r>
-      <w:r>
-        <w:br/>
-      </w:r>
-      <w:r>
-        <w:t>"Make Me Wanna Die" Cover out now!</w:t>
-        <w:drawing>
-          <wp:inline xmlns:a="http://schemas.openxmlformats.org/drawingml/2006/main" xmlns:pic="http://schemas.openxmlformats.org/drawingml/2006/picture">
-            <wp:extent cx="3810000" cy="2857500"/>
-            <wp:docPr id="43" name="Picture 43"/>
-            <wp:cNvGraphicFramePr>
-              <a:graphicFrameLocks noChangeAspect="1"/>
-            </wp:cNvGraphicFramePr>
-            <a:graphic>
-              <a:graphicData uri="http://schemas.openxmlformats.org/drawingml/2006/picture">
-                <pic:pic>
-                  <pic:nvPicPr>
-                    <pic:cNvPr id="0" name="image.jpg"/>
-                    <pic:cNvPicPr/>
-                  </pic:nvPicPr>
-                  <pic:blipFill>
-                    <a:blip r:embed="rId91"/>
-                    <a:stretch>
-                      <a:fillRect/>
-                    </a:stretch>
-                  </pic:blipFill>
-                  <pic:spPr>
-                    <a:xfrm>
-                      <a:off x="0" y="0"/>
-                      <a:ext cx="3810000" cy="2857500"/>
-                    </a:xfrm>
-                    <a:prstGeom prst="rect"/>
-                  </pic:spPr>
-                </pic:pic>
-              </a:graphicData>
-            </a:graphic>
-          </wp:inline>
-        </w:drawing>
-      </w:r>
-      <w:r>
-        <w:br/>
-      </w:r>
-      <w:r>
-        <w:br/>
-      </w:r>
-      <w:hyperlink r:id="rId92">
-        <w:r>
-          <w:rPr>
-            <w:color w:val="FF8822"/>
-            <w:u w:val="none"/>
-          </w:rPr>
-          <w:t>https://youtube.com/shorts/H_0R_ybepME?feature=share</w:t>
-        </w:r>
-      </w:hyperlink>
-      <w:r>
-        <w:br/>
-      </w:r>
-      <w:r>
-        <w:br/>
-      </w:r>
-      <w:r>
-        <w:br/>
-      </w:r>
-      <w:r>
-        <w:br/>
-      </w:r>
-      <w:r>
-        <w:br/>
-      </w:r>
-      <w:r>
-        <w:t>What did Biggie say about Michael Jackson?</w:t>
-        <w:drawing>
-          <wp:inline xmlns:a="http://schemas.openxmlformats.org/drawingml/2006/main" xmlns:pic="http://schemas.openxmlformats.org/drawingml/2006/picture">
-            <wp:extent cx="3810000" cy="2143125"/>
-            <wp:docPr id="44" name="Picture 44"/>
-            <wp:cNvGraphicFramePr>
-              <a:graphicFrameLocks noChangeAspect="1"/>
-            </wp:cNvGraphicFramePr>
-            <a:graphic>
-              <a:graphicData uri="http://schemas.openxmlformats.org/drawingml/2006/picture">
-                <pic:pic>
-                  <pic:nvPicPr>
-                    <pic:cNvPr id="0" name="image.jpg"/>
-                    <pic:cNvPicPr/>
-                  </pic:nvPicPr>
-                  <pic:blipFill>
-                    <a:blip r:embed="rId93"/>
-                    <a:stretch>
-                      <a:fillRect/>
-                    </a:stretch>
-                  </pic:blipFill>
-                  <pic:spPr>
-                    <a:xfrm>
-                      <a:off x="0" y="0"/>
-                      <a:ext cx="3810000" cy="2143125"/>
-                    </a:xfrm>
-                    <a:prstGeom prst="rect"/>
-                  </pic:spPr>
-                </pic:pic>
-              </a:graphicData>
-            </a:graphic>
-          </wp:inline>
-        </w:drawing>
-      </w:r>
-      <w:r>
-        <w:br/>
-      </w:r>
-      <w:r>
-        <w:br/>
-      </w:r>
-      <w:hyperlink r:id="rId94">
-        <w:r>
-          <w:rPr>
-            <w:color w:val="FF8822"/>
-            <w:u w:val="none"/>
-          </w:rPr>
-          <w:t>https://youtu.be/zdBn3hBTTfU</w:t>
-        </w:r>
-      </w:hyperlink>
-      <w:r>
-        <w:br/>
-      </w:r>
-      <w:r>
-        <w:br/>
-      </w:r>
-      <w:r>
-        <w:br/>
-      </w:r>
-      <w:r>
-        <w:br/>
-      </w:r>
-      <w:r>
-        <w:br/>
-      </w:r>
-      <w:r>
-        <w:t>Jey Uso Turns On Roman Reigns &amp; Sides With His Brother Jimmy : Friday Night Smackdown 6-16-23</w:t>
-        <w:drawing>
-          <wp:inline xmlns:a="http://schemas.openxmlformats.org/drawingml/2006/main" xmlns:pic="http://schemas.openxmlformats.org/drawingml/2006/picture">
-            <wp:extent cx="3810000" cy="2857500"/>
-            <wp:docPr id="45" name="Picture 45"/>
-            <wp:cNvGraphicFramePr>
-              <a:graphicFrameLocks noChangeAspect="1"/>
-            </wp:cNvGraphicFramePr>
-            <a:graphic>
-              <a:graphicData uri="http://schemas.openxmlformats.org/drawingml/2006/picture">
-                <pic:pic>
-                  <pic:nvPicPr>
-                    <pic:cNvPr id="0" name="image.jpg"/>
-                    <pic:cNvPicPr/>
-                  </pic:nvPicPr>
-                  <pic:blipFill>
-                    <a:blip r:embed="rId95"/>
-                    <a:stretch>
-                      <a:fillRect/>
-                    </a:stretch>
-                  </pic:blipFill>
-                  <pic:spPr>
-                    <a:xfrm>
-                      <a:off x="0" y="0"/>
-                      <a:ext cx="3810000" cy="2857500"/>
-                    </a:xfrm>
-                    <a:prstGeom prst="rect"/>
-                  </pic:spPr>
-                </pic:pic>
-              </a:graphicData>
-            </a:graphic>
-          </wp:inline>
-        </w:drawing>
-      </w:r>
-      <w:r>
-        <w:br/>
-      </w:r>
-      <w:r>
-        <w:br/>
-      </w:r>
-      <w:hyperlink r:id="rId96">
-        <w:r>
-          <w:rPr>
-            <w:color w:val="FF8822"/>
-            <w:u w:val="none"/>
-          </w:rPr>
-          <w:t>https://youtu.be/SG4JyMbfYaA</w:t>
-        </w:r>
-      </w:hyperlink>
-      <w:r>
-        <w:br/>
-      </w:r>
-      <w:r>
-        <w:br/>
-      </w:r>
-      <w:r>
-        <w:br/>
-      </w:r>
-      <w:r>
-        <w:br/>
-      </w:r>
-      <w:r>
-        <w:br/>
-      </w:r>
-      <w:r>
-        <w:t>Little kid impersonates The Rock! #Short</w:t>
-        <w:drawing>
-          <wp:inline xmlns:a="http://schemas.openxmlformats.org/drawingml/2006/main" xmlns:pic="http://schemas.openxmlformats.org/drawingml/2006/picture">
-            <wp:extent cx="3810000" cy="2857500"/>
-            <wp:docPr id="46" name="Picture 46"/>
-            <wp:cNvGraphicFramePr>
-              <a:graphicFrameLocks noChangeAspect="1"/>
-            </wp:cNvGraphicFramePr>
-            <a:graphic>
-              <a:graphicData uri="http://schemas.openxmlformats.org/drawingml/2006/picture">
-                <pic:pic>
-                  <pic:nvPicPr>
-                    <pic:cNvPr id="0" name="image.jpg"/>
-                    <pic:cNvPicPr/>
-                  </pic:nvPicPr>
-                  <pic:blipFill>
-                    <a:blip r:embed="rId97"/>
-                    <a:stretch>
-                      <a:fillRect/>
-                    </a:stretch>
-                  </pic:blipFill>
-                  <pic:spPr>
-                    <a:xfrm>
-                      <a:off x="0" y="0"/>
-                      <a:ext cx="3810000" cy="2857500"/>
-                    </a:xfrm>
-                    <a:prstGeom prst="rect"/>
-                  </pic:spPr>
-                </pic:pic>
-              </a:graphicData>
-            </a:graphic>
-          </wp:inline>
-        </w:drawing>
-      </w:r>
-      <w:r>
-        <w:br/>
-      </w:r>
-      <w:r>
-        <w:br/>
-      </w:r>
-      <w:hyperlink r:id="rId98">
-        <w:r>
-          <w:rPr>
-            <w:color w:val="FF8822"/>
-            <w:u w:val="none"/>
-          </w:rPr>
-          <w:t>https://youtube.com/shorts/Iv8JSq_iC4o?feature=share</w:t>
-        </w:r>
-      </w:hyperlink>
-      <w:r>
-        <w:br/>
-      </w:r>
-      <w:r>
-        <w:br/>
-      </w:r>
-      <w:r>
-        <w:br/>
-      </w:r>
-      <w:r>
-        <w:br/>
-      </w:r>
-      <w:r>
-        <w:br/>
-      </w:r>
-      <w:r>
-        <w:t>WHIPLASH DRUM SOLO - GREYSON NEKRUTMAN</w:t>
-        <w:drawing>
-          <wp:inline xmlns:a="http://schemas.openxmlformats.org/drawingml/2006/main" xmlns:pic="http://schemas.openxmlformats.org/drawingml/2006/picture">
-            <wp:extent cx="3810000" cy="2143125"/>
-            <wp:docPr id="47" name="Picture 47"/>
-            <wp:cNvGraphicFramePr>
-              <a:graphicFrameLocks noChangeAspect="1"/>
-            </wp:cNvGraphicFramePr>
-            <a:graphic>
-              <a:graphicData uri="http://schemas.openxmlformats.org/drawingml/2006/picture">
-                <pic:pic>
-                  <pic:nvPicPr>
-                    <pic:cNvPr id="0" name="image.jpg"/>
-                    <pic:cNvPicPr/>
-                  </pic:nvPicPr>
-                  <pic:blipFill>
-                    <a:blip r:embed="rId99"/>
-                    <a:stretch>
-                      <a:fillRect/>
-                    </a:stretch>
-                  </pic:blipFill>
-                  <pic:spPr>
-                    <a:xfrm>
-                      <a:off x="0" y="0"/>
-                      <a:ext cx="3810000" cy="2143125"/>
-                    </a:xfrm>
-                    <a:prstGeom prst="rect"/>
-                  </pic:spPr>
-                </pic:pic>
-              </a:graphicData>
-            </a:graphic>
-          </wp:inline>
-        </w:drawing>
-      </w:r>
-      <w:r>
-        <w:br/>
-      </w:r>
-      <w:r>
-        <w:br/>
-      </w:r>
-      <w:hyperlink r:id="rId100">
-        <w:r>
-          <w:rPr>
-            <w:color w:val="FF8822"/>
-            <w:u w:val="none"/>
-          </w:rPr>
-          <w:t>https://youtu.be/45UQSmiMGaI</w:t>
-        </w:r>
-      </w:hyperlink>
-      <w:r>
-        <w:br/>
-      </w:r>
-      <w:r>
-        <w:br/>
-      </w:r>
-      <w:r>
-        <w:br/>
-      </w:r>
-      <w:r>
-        <w:br/>
-      </w:r>
-      <w:r>
-        <w:br/>
-      </w:r>
-      <w:r>
-        <w:t>Support The Second World Wars Online Course | Hillsdale College</w:t>
-      </w:r>
-      <w:r>
-        <w:br/>
-      </w:r>
-      <w:r>
-        <w:t>The Prodoggy | SMACK MY B17CH UP</w:t>
-        <w:drawing>
-          <wp:inline xmlns:a="http://schemas.openxmlformats.org/drawingml/2006/main" xmlns:pic="http://schemas.openxmlformats.org/drawingml/2006/picture">
-            <wp:extent cx="3810000" cy="2143125"/>
-            <wp:docPr id="48" name="Picture 48"/>
-            <wp:cNvGraphicFramePr>
-              <a:graphicFrameLocks noChangeAspect="1"/>
-            </wp:cNvGraphicFramePr>
-            <a:graphic>
-              <a:graphicData uri="http://schemas.openxmlformats.org/drawingml/2006/picture">
-                <pic:pic>
-                  <pic:nvPicPr>
-                    <pic:cNvPr id="0" name="image.jpg"/>
-                    <pic:cNvPicPr/>
-                  </pic:nvPicPr>
-                  <pic:blipFill>
-                    <a:blip r:embed="rId101"/>
-                    <a:stretch>
-                      <a:fillRect/>
-                    </a:stretch>
-                  </pic:blipFill>
-                  <pic:spPr>
-                    <a:xfrm>
-                      <a:off x="0" y="0"/>
-                      <a:ext cx="3810000" cy="2143125"/>
-                    </a:xfrm>
-                    <a:prstGeom prst="rect"/>
-                  </pic:spPr>
-                </pic:pic>
-              </a:graphicData>
-            </a:graphic>
-          </wp:inline>
-        </w:drawing>
-      </w:r>
-      <w:r>
-        <w:br/>
-      </w:r>
-      <w:r>
-        <w:br/>
-      </w:r>
-      <w:hyperlink r:id="rId102">
-        <w:r>
-          <w:rPr>
-            <w:color w:val="FF8822"/>
-            <w:u w:val="none"/>
-          </w:rPr>
-          <w:t>https://youtu.be/w3NwO24le2E</w:t>
-        </w:r>
-      </w:hyperlink>
-      <w:r>
-        <w:br/>
-      </w:r>
-      <w:r>
-        <w:br/>
-      </w:r>
-      <w:r>
-        <w:br/>
-      </w:r>
-      <w:r>
-        <w:br/>
-      </w:r>
-      <w:r>
-        <w:br/>
-      </w:r>
-      <w:r>
-        <w:t>Wall of Death (EXTREME) - With Full Force 2014</w:t>
-        <w:drawing>
-          <wp:inline xmlns:a="http://schemas.openxmlformats.org/drawingml/2006/main" xmlns:pic="http://schemas.openxmlformats.org/drawingml/2006/picture">
-            <wp:extent cx="3810000" cy="2143125"/>
-            <wp:docPr id="49" name="Picture 49"/>
-            <wp:cNvGraphicFramePr>
-              <a:graphicFrameLocks noChangeAspect="1"/>
-            </wp:cNvGraphicFramePr>
-            <a:graphic>
-              <a:graphicData uri="http://schemas.openxmlformats.org/drawingml/2006/picture">
-                <pic:pic>
-                  <pic:nvPicPr>
-                    <pic:cNvPr id="0" name="image.jpg"/>
-                    <pic:cNvPicPr/>
-                  </pic:nvPicPr>
-                  <pic:blipFill>
-                    <a:blip r:embed="rId103"/>
-                    <a:stretch>
-                      <a:fillRect/>
-                    </a:stretch>
-                  </pic:blipFill>
-                  <pic:spPr>
-                    <a:xfrm>
-                      <a:off x="0" y="0"/>
-                      <a:ext cx="3810000" cy="2143125"/>
-                    </a:xfrm>
-                    <a:prstGeom prst="rect"/>
-                  </pic:spPr>
-                </pic:pic>
-              </a:graphicData>
-            </a:graphic>
-          </wp:inline>
-        </w:drawing>
-      </w:r>
-      <w:r>
-        <w:br/>
-      </w:r>
-      <w:r>
-        <w:br/>
-      </w:r>
-      <w:hyperlink r:id="rId104">
-        <w:r>
-          <w:rPr>
-            <w:color w:val="FF8822"/>
-            <w:u w:val="none"/>
-          </w:rPr>
-          <w:t>https://youtu.be/ySPlanMCmM4</w:t>
-        </w:r>
-      </w:hyperlink>
-      <w:r>
-        <w:br/>
-      </w:r>
-      <w:r>
-        <w:br/>
-      </w:r>
-      <w:r>
-        <w:br/>
-      </w:r>
-      <w:r>
-        <w:br/>
-      </w:r>
-      <w:r>
-        <w:br/>
-      </w:r>
-      <w:r>
-        <w:t>Highschoolers cover Smells like teen spirit during prom</w:t>
-        <w:drawing>
-          <wp:inline xmlns:a="http://schemas.openxmlformats.org/drawingml/2006/main" xmlns:pic="http://schemas.openxmlformats.org/drawingml/2006/picture">
-            <wp:extent cx="3810000" cy="2143125"/>
-            <wp:docPr id="50" name="Picture 50"/>
-            <wp:cNvGraphicFramePr>
-              <a:graphicFrameLocks noChangeAspect="1"/>
-            </wp:cNvGraphicFramePr>
-            <a:graphic>
-              <a:graphicData uri="http://schemas.openxmlformats.org/drawingml/2006/picture">
-                <pic:pic>
-                  <pic:nvPicPr>
-                    <pic:cNvPr id="0" name="image.jpg"/>
-                    <pic:cNvPicPr/>
-                  </pic:nvPicPr>
-                  <pic:blipFill>
-                    <a:blip r:embed="rId105"/>
-                    <a:stretch>
-                      <a:fillRect/>
-                    </a:stretch>
-                  </pic:blipFill>
-                  <pic:spPr>
-                    <a:xfrm>
-                      <a:off x="0" y="0"/>
-                      <a:ext cx="3810000" cy="2143125"/>
-                    </a:xfrm>
-                    <a:prstGeom prst="rect"/>
-                  </pic:spPr>
-                </pic:pic>
-              </a:graphicData>
-            </a:graphic>
-          </wp:inline>
-        </w:drawing>
-      </w:r>
-      <w:r>
-        <w:br/>
-      </w:r>
-      <w:r>
-        <w:br/>
-      </w:r>
-      <w:hyperlink r:id="rId106">
-        <w:r>
-          <w:rPr>
-            <w:color w:val="FF8822"/>
-            <w:u w:val="none"/>
-          </w:rPr>
-          <w:t>https://youtu.be/Wh0v6JkAabM</w:t>
-        </w:r>
-      </w:hyperlink>
-      <w:r>
-        <w:br/>
-      </w:r>
-      <w:r>
-        <w:br/>
-      </w:r>
-      <w:r>
-        <w:br/>
-      </w:r>
-      <w:r>
-        <w:br/>
-      </w:r>
-      <w:r>
-        <w:br/>
-      </w:r>
-      <w:r>
-        <w:t>âRobokiller: Spam Call Blocker</w:t>
-        <w:drawing>
-          <wp:inline xmlns:a="http://schemas.openxmlformats.org/drawingml/2006/main" xmlns:pic="http://schemas.openxmlformats.org/drawingml/2006/picture">
-            <wp:extent cx="3810000" cy="2000250"/>
-            <wp:docPr id="51" name="Picture 51"/>
-            <wp:cNvGraphicFramePr>
-              <a:graphicFrameLocks noChangeAspect="1"/>
-            </wp:cNvGraphicFramePr>
-            <a:graphic>
-              <a:graphicData uri="http://schemas.openxmlformats.org/drawingml/2006/picture">
-                <pic:pic>
-                  <pic:nvPicPr>
-                    <pic:cNvPr id="0" name="image.png"/>
-                    <pic:cNvPicPr/>
-                  </pic:nvPicPr>
-                  <pic:blipFill>
-                    <a:blip r:embed="rId107"/>
-                    <a:stretch>
-                      <a:fillRect/>
-                    </a:stretch>
-                  </pic:blipFill>
-                  <pic:spPr>
-                    <a:xfrm>
-                      <a:off x="0" y="0"/>
-                      <a:ext cx="3810000" cy="2000250"/>
-                    </a:xfrm>
-                    <a:prstGeom prst="rect"/>
-                  </pic:spPr>
-                </pic:pic>
-              </a:graphicData>
-            </a:graphic>
-          </wp:inline>
-        </w:drawing>
-      </w:r>
-      <w:r>
-        <w:br/>
-      </w:r>
-      <w:r>
-        <w:br/>
-      </w:r>
-      <w:hyperlink r:id="rId108">
-        <w:r>
-          <w:rPr>
-            <w:color w:val="FF8822"/>
-            <w:u w:val="none"/>
-          </w:rPr>
-          <w:t>https://apps.apple.com/us/app/robokiller-spam-call-blocker/id1022831885</w:t>
-        </w:r>
-      </w:hyperlink>
-      <w:r>
-        <w:br/>
-      </w:r>
-      <w:r>
-        <w:br/>
-      </w:r>
-      <w:r>
-        <w:br/>
-      </w:r>
-      <w:r>
-        <w:br/>
-      </w:r>
-      <w:r>
-        <w:br/>
-      </w:r>
-      <w:r>
-        <w:t>If Roman Reigns Was Your Neighbor</w:t>
-        <w:drawing>
-          <wp:inline xmlns:a="http://schemas.openxmlformats.org/drawingml/2006/main" xmlns:pic="http://schemas.openxmlformats.org/drawingml/2006/picture">
-            <wp:extent cx="3810000" cy="2143125"/>
-            <wp:docPr id="52" name="Picture 52"/>
-            <wp:cNvGraphicFramePr>
-              <a:graphicFrameLocks noChangeAspect="1"/>
-            </wp:cNvGraphicFramePr>
-            <a:graphic>
-              <a:graphicData uri="http://schemas.openxmlformats.org/drawingml/2006/picture">
-                <pic:pic>
-                  <pic:nvPicPr>
-                    <pic:cNvPr id="0" name="image.jpg"/>
-                    <pic:cNvPicPr/>
-                  </pic:nvPicPr>
-                  <pic:blipFill>
-                    <a:blip r:embed="rId109"/>
-                    <a:stretch>
-                      <a:fillRect/>
-                    </a:stretch>
-                  </pic:blipFill>
-                  <pic:spPr>
-                    <a:xfrm>
-                      <a:off x="0" y="0"/>
-                      <a:ext cx="3810000" cy="2143125"/>
-                    </a:xfrm>
-                    <a:prstGeom prst="rect"/>
-                  </pic:spPr>
-                </pic:pic>
-              </a:graphicData>
-            </a:graphic>
-          </wp:inline>
-        </w:drawing>
-      </w:r>
-      <w:r>
-        <w:br/>
-      </w:r>
-      <w:r>
-        <w:br/>
-      </w:r>
-      <w:hyperlink r:id="rId110">
-        <w:r>
-          <w:rPr>
-            <w:color w:val="FF8822"/>
-            <w:u w:val="none"/>
-          </w:rPr>
-          <w:t>https://youtu.be/08QlSp1c6F0</w:t>
-        </w:r>
-      </w:hyperlink>
-      <w:r>
-        <w:br/>
-      </w:r>
-      <w:r>
-        <w:br/>
-      </w:r>
-      <w:r>
-        <w:br/>
-      </w:r>
-      <w:r>
-        <w:br/>
-      </w:r>
-      <w:r>
-        <w:br/>
-      </w:r>
-      <w:r>
-        <w:t>This Drummer Is At The Wrong Gig</w:t>
-        <w:drawing>
-          <wp:inline xmlns:a="http://schemas.openxmlformats.org/drawingml/2006/main" xmlns:pic="http://schemas.openxmlformats.org/drawingml/2006/picture">
-            <wp:extent cx="3810000" cy="2857500"/>
-            <wp:docPr id="53" name="Picture 53"/>
-            <wp:cNvGraphicFramePr>
-              <a:graphicFrameLocks noChangeAspect="1"/>
-            </wp:cNvGraphicFramePr>
-            <a:graphic>
-              <a:graphicData uri="http://schemas.openxmlformats.org/drawingml/2006/picture">
-                <pic:pic>
-                  <pic:nvPicPr>
-                    <pic:cNvPr id="0" name="image.jpg"/>
-                    <pic:cNvPicPr/>
-                  </pic:nvPicPr>
-                  <pic:blipFill>
-                    <a:blip r:embed="rId111"/>
-                    <a:stretch>
-                      <a:fillRect/>
-                    </a:stretch>
-                  </pic:blipFill>
-                  <pic:spPr>
-                    <a:xfrm>
-                      <a:off x="0" y="0"/>
-                      <a:ext cx="3810000" cy="2857500"/>
-                    </a:xfrm>
-                    <a:prstGeom prst="rect"/>
-                  </pic:spPr>
-                </pic:pic>
-              </a:graphicData>
-            </a:graphic>
-          </wp:inline>
-        </w:drawing>
-      </w:r>
-      <w:r>
-        <w:br/>
-      </w:r>
-      <w:r>
-        <w:br/>
-      </w:r>
-      <w:hyperlink r:id="rId112">
-        <w:r>
-          <w:rPr>
-            <w:color w:val="FF8822"/>
-            <w:u w:val="none"/>
-          </w:rPr>
-          <w:t>https://youtu.be/ItZyaOlrb7E</w:t>
-        </w:r>
-      </w:hyperlink>
-      <w:r>
-        <w:br/>
-      </w:r>
-      <w:r>
-        <w:br/>
-      </w:r>
-      <w:r>
-        <w:br/>
-      </w:r>
-      <w:r>
-        <w:br/>
-      </w:r>
-      <w:r>
-        <w:br/>
-      </w:r>
-      <w:r>
-        <w:t>AEW Forbidden Door 2023 Daniel Garcia dance sequence</w:t>
-        <w:drawing>
-          <wp:inline xmlns:a="http://schemas.openxmlformats.org/drawingml/2006/main" xmlns:pic="http://schemas.openxmlformats.org/drawingml/2006/picture">
-            <wp:extent cx="3810000" cy="2143125"/>
-            <wp:docPr id="54" name="Picture 54"/>
-            <wp:cNvGraphicFramePr>
-              <a:graphicFrameLocks noChangeAspect="1"/>
-            </wp:cNvGraphicFramePr>
-            <a:graphic>
-              <a:graphicData uri="http://schemas.openxmlformats.org/drawingml/2006/picture">
-                <pic:pic>
-                  <pic:nvPicPr>
-                    <pic:cNvPr id="0" name="image.jpg"/>
-                    <pic:cNvPicPr/>
-                  </pic:nvPicPr>
-                  <pic:blipFill>
-                    <a:blip r:embed="rId113"/>
-                    <a:stretch>
-                      <a:fillRect/>
-                    </a:stretch>
-                  </pic:blipFill>
-                  <pic:spPr>
-                    <a:xfrm>
-                      <a:off x="0" y="0"/>
-                      <a:ext cx="3810000" cy="2143125"/>
-                    </a:xfrm>
-                    <a:prstGeom prst="rect"/>
-                  </pic:spPr>
-                </pic:pic>
-              </a:graphicData>
-            </a:graphic>
-          </wp:inline>
-        </w:drawing>
-      </w:r>
-      <w:r>
-        <w:br/>
-      </w:r>
-      <w:r>
-        <w:br/>
-      </w:r>
-      <w:hyperlink r:id="rId114">
-        <w:r>
-          <w:rPr>
-            <w:color w:val="FF8822"/>
-            <w:u w:val="none"/>
-          </w:rPr>
-          <w:t>https://youtu.be/iqeahjrCGlY</w:t>
-        </w:r>
-      </w:hyperlink>
-      <w:r>
-        <w:br/>
-      </w:r>
-      <w:r>
-        <w:br/>
-      </w:r>
-      <w:r>
-        <w:br/>
-      </w:r>
-      <w:r>
-        <w:br/>
-      </w:r>
-      <w:r>
-        <w:br/>
-      </w:r>
-      <w:r>
-        <w:t>The Last Matches of Chris Benoit; Ending this 11 year case once and for all</w:t>
-        <w:drawing>
-          <wp:inline xmlns:a="http://schemas.openxmlformats.org/drawingml/2006/main" xmlns:pic="http://schemas.openxmlformats.org/drawingml/2006/picture">
-            <wp:extent cx="3810000" cy="2143125"/>
-            <wp:docPr id="55" name="Picture 55"/>
-            <wp:cNvGraphicFramePr>
-              <a:graphicFrameLocks noChangeAspect="1"/>
-            </wp:cNvGraphicFramePr>
-            <a:graphic>
-              <a:graphicData uri="http://schemas.openxmlformats.org/drawingml/2006/picture">
-                <pic:pic>
-                  <pic:nvPicPr>
-                    <pic:cNvPr id="0" name="image.jpg"/>
-                    <pic:cNvPicPr/>
-                  </pic:nvPicPr>
-                  <pic:blipFill>
-                    <a:blip r:embed="rId115"/>
-                    <a:stretch>
-                      <a:fillRect/>
-                    </a:stretch>
-                  </pic:blipFill>
-                  <pic:spPr>
-                    <a:xfrm>
-                      <a:off x="0" y="0"/>
-                      <a:ext cx="3810000" cy="2143125"/>
-                    </a:xfrm>
-                    <a:prstGeom prst="rect"/>
-                  </pic:spPr>
-                </pic:pic>
-              </a:graphicData>
-            </a:graphic>
-          </wp:inline>
-        </w:drawing>
-      </w:r>
-      <w:r>
-        <w:br/>
-      </w:r>
-      <w:r>
-        <w:br/>
-      </w:r>
-      <w:hyperlink r:id="rId116">
-        <w:r>
-          <w:rPr>
-            <w:color w:val="FF8822"/>
-            <w:u w:val="none"/>
-          </w:rPr>
-          <w:t>https://youtu.be/xgXcoAjX5kU</w:t>
-        </w:r>
-      </w:hyperlink>
-      <w:r>
-        <w:br/>
-      </w:r>
-      <w:r>
-        <w:br/>
-      </w:r>
-      <w:r>
-        <w:br/>
-      </w:r>
-      <w:r>
-        <w:br/>
-      </w:r>
-      <w:r>
-        <w:br/>
-      </w:r>
-      <w:r>
-        <w:t>⚠️graphic⚠️ side effect of vaping… #quitwhileyoucan</w:t>
-        <w:drawing>
-          <wp:inline xmlns:a="http://schemas.openxmlformats.org/drawingml/2006/main" xmlns:pic="http://schemas.openxmlformats.org/drawingml/2006/picture">
-            <wp:extent cx="3810000" cy="2857500"/>
-            <wp:docPr id="56" name="Picture 56"/>
-            <wp:cNvGraphicFramePr>
-              <a:graphicFrameLocks noChangeAspect="1"/>
-            </wp:cNvGraphicFramePr>
-            <a:graphic>
-              <a:graphicData uri="http://schemas.openxmlformats.org/drawingml/2006/picture">
-                <pic:pic>
-                  <pic:nvPicPr>
-                    <pic:cNvPr id="0" name="image.jpg"/>
-                    <pic:cNvPicPr/>
-                  </pic:nvPicPr>
-                  <pic:blipFill>
-                    <a:blip r:embed="rId117"/>
-                    <a:stretch>
-                      <a:fillRect/>
-                    </a:stretch>
-                  </pic:blipFill>
-                  <pic:spPr>
-                    <a:xfrm>
-                      <a:off x="0" y="0"/>
-                      <a:ext cx="3810000" cy="2857500"/>
-                    </a:xfrm>
-                    <a:prstGeom prst="rect"/>
-                  </pic:spPr>
-                </pic:pic>
-              </a:graphicData>
-            </a:graphic>
-          </wp:inline>
-        </w:drawing>
-      </w:r>
-      <w:r>
-        <w:br/>
-      </w:r>
-      <w:r>
-        <w:br/>
-      </w:r>
-      <w:hyperlink r:id="rId118">
-        <w:r>
-          <w:rPr>
-            <w:color w:val="FF8822"/>
-            <w:u w:val="none"/>
-          </w:rPr>
-          <w:t>https://youtube.com/shorts/wMYRJqwersk?feature=share</w:t>
-        </w:r>
-      </w:hyperlink>
-      <w:r>
-        <w:br/>
-      </w:r>
-      <w:r>
-        <w:br/>
-      </w:r>
-      <w:r>
-        <w:br/>
-      </w:r>
-      <w:r>
-        <w:br/>
-      </w:r>
-      <w:r>
-        <w:br/>
-      </w:r>
-    </w:p>
+    <w:p/>
     <w:sectPr>
       <w:pgSz w:w="12240" w:h="15840"/>
       <w:pgMar w:top="1440" w:right="1800" w:bottom="1440" w:left="1800" w:header="720" w:footer="720" w:gutter="0"/>

</xml_diff>